<commit_message>
TDA con creacion de .h
</commit_message>
<xml_diff>
--- a/TDA/Teoría y Practica TDA/tda.docx
+++ b/TDA/Teoría y Practica TDA/tda.docx
@@ -3601,6 +3601,7 @@
           <w:u w:val="single"/>
         </w:rPr>
       </w:pPr>
+      <w:proofErr w:type="gramStart"/>
       <w:r>
         <w:rPr>
           <w:rStyle w:val="CdigoHTML"/>
@@ -3611,9 +3612,9 @@
           <w:szCs w:val="36"/>
           <w:u w:val="single"/>
         </w:rPr>
-        <w:t xml:space="preserve">Relación con el </w:t>
-      </w:r>
-      <w:proofErr w:type="spellStart"/>
+        <w:t>¿Cómo crear el archivo .</w:t>
+      </w:r>
+      <w:proofErr w:type="gramEnd"/>
       <w:r>
         <w:rPr>
           <w:rStyle w:val="CdigoHTML"/>
@@ -3624,9 +3625,9 @@
           <w:szCs w:val="36"/>
           <w:u w:val="single"/>
         </w:rPr>
-        <w:t>main</w:t>
-      </w:r>
-      <w:proofErr w:type="spellEnd"/>
+        <w:t xml:space="preserve">h con </w:t>
+      </w:r>
+      <w:proofErr w:type="spellStart"/>
       <w:r>
         <w:rPr>
           <w:rStyle w:val="CdigoHTML"/>
@@ -3637,6 +3638,757 @@
           <w:szCs w:val="36"/>
           <w:u w:val="single"/>
         </w:rPr>
+        <w:t>nuesto</w:t>
+      </w:r>
+      <w:proofErr w:type="spellEnd"/>
+      <w:r>
+        <w:rPr>
+          <w:rStyle w:val="CdigoHTML"/>
+          <w:rFonts w:ascii="Times New Roman" w:hAnsi="Times New Roman" w:cs="Times New Roman"/>
+          <w:b/>
+          <w:i/>
+          <w:sz w:val="36"/>
+          <w:szCs w:val="36"/>
+          <w:u w:val="single"/>
+        </w:rPr>
+        <w:t xml:space="preserve"> </w:t>
+      </w:r>
+      <w:proofErr w:type="spellStart"/>
+      <w:r>
+        <w:rPr>
+          <w:rStyle w:val="CdigoHTML"/>
+          <w:rFonts w:ascii="Times New Roman" w:hAnsi="Times New Roman" w:cs="Times New Roman"/>
+          <w:b/>
+          <w:i/>
+          <w:sz w:val="36"/>
+          <w:szCs w:val="36"/>
+          <w:u w:val="single"/>
+        </w:rPr>
+        <w:t>CodeBlock</w:t>
+      </w:r>
+      <w:proofErr w:type="spellEnd"/>
+      <w:r>
+        <w:rPr>
+          <w:rStyle w:val="CdigoHTML"/>
+          <w:rFonts w:ascii="Times New Roman" w:hAnsi="Times New Roman" w:cs="Times New Roman"/>
+          <w:b/>
+          <w:i/>
+          <w:sz w:val="36"/>
+          <w:szCs w:val="36"/>
+          <w:u w:val="single"/>
+        </w:rPr>
+        <w:t>?</w:t>
+      </w:r>
+    </w:p>
+    <w:p>
+      <w:pPr>
+        <w:pStyle w:val="NormalWeb"/>
+        <w:shd w:val="clear" w:color="auto" w:fill="FFFFFF"/>
+        <w:spacing w:before="120" w:beforeAutospacing="0" w:after="120" w:afterAutospacing="0" w:line="360" w:lineRule="auto"/>
+        <w:rPr>
+          <w:rStyle w:val="CdigoHTML"/>
+          <w:rFonts w:ascii="Times New Roman" w:hAnsi="Times New Roman" w:cs="Times New Roman"/>
+          <w:sz w:val="24"/>
+          <w:szCs w:val="24"/>
+        </w:rPr>
+      </w:pPr>
+      <w:r>
+        <w:rPr>
+          <w:rStyle w:val="CdigoHTML"/>
+          <w:rFonts w:ascii="Times New Roman" w:hAnsi="Times New Roman" w:cs="Times New Roman"/>
+          <w:sz w:val="24"/>
+          <w:szCs w:val="24"/>
+        </w:rPr>
+        <w:t>Primero crear un nuevo archivo:</w:t>
+      </w:r>
+    </w:p>
+    <w:p>
+      <w:pPr>
+        <w:pStyle w:val="NormalWeb"/>
+        <w:shd w:val="clear" w:color="auto" w:fill="FFFFFF"/>
+        <w:spacing w:before="120" w:beforeAutospacing="0" w:after="120" w:afterAutospacing="0" w:line="360" w:lineRule="auto"/>
+        <w:jc w:val="center"/>
+        <w:rPr>
+          <w:rStyle w:val="CdigoHTML"/>
+          <w:rFonts w:ascii="Times New Roman" w:hAnsi="Times New Roman" w:cs="Times New Roman"/>
+          <w:sz w:val="24"/>
+          <w:szCs w:val="24"/>
+        </w:rPr>
+      </w:pPr>
+      <w:r>
+        <w:rPr>
+          <w:rStyle w:val="CdigoHTML"/>
+          <w:rFonts w:ascii="Times New Roman" w:hAnsi="Times New Roman" w:cs="Times New Roman"/>
+          <w:noProof/>
+          <w:sz w:val="24"/>
+          <w:szCs w:val="24"/>
+        </w:rPr>
+        <w:drawing>
+          <wp:inline distT="0" distB="0" distL="0" distR="0" wp14:anchorId="6BF0424F" wp14:editId="247C4E5C">
+            <wp:extent cx="3939540" cy="3015863"/>
+            <wp:effectExtent l="0" t="0" r="3810" b="0"/>
+            <wp:docPr id="1" name="Imagen 1"/>
+            <wp:cNvGraphicFramePr>
+              <a:graphicFrameLocks xmlns:a="http://schemas.openxmlformats.org/drawingml/2006/main" noChangeAspect="1"/>
+            </wp:cNvGraphicFramePr>
+            <a:graphic xmlns:a="http://schemas.openxmlformats.org/drawingml/2006/main">
+              <a:graphicData uri="http://schemas.openxmlformats.org/drawingml/2006/picture">
+                <pic:pic xmlns:pic="http://schemas.openxmlformats.org/drawingml/2006/picture">
+                  <pic:nvPicPr>
+                    <pic:cNvPr id="0" name="Picture 1"/>
+                    <pic:cNvPicPr>
+                      <a:picLocks noChangeAspect="1" noChangeArrowheads="1"/>
+                    </pic:cNvPicPr>
+                  </pic:nvPicPr>
+                  <pic:blipFill>
+                    <a:blip r:embed="rId14" cstate="print">
+                      <a:extLst>
+                        <a:ext uri="{28A0092B-C50C-407E-A947-70E740481C1C}">
+                          <a14:useLocalDpi xmlns:a14="http://schemas.microsoft.com/office/drawing/2010/main" val="0"/>
+                        </a:ext>
+                      </a:extLst>
+                    </a:blip>
+                    <a:srcRect/>
+                    <a:stretch>
+                      <a:fillRect/>
+                    </a:stretch>
+                  </pic:blipFill>
+                  <pic:spPr bwMode="auto">
+                    <a:xfrm>
+                      <a:off x="0" y="0"/>
+                      <a:ext cx="3948191" cy="3022486"/>
+                    </a:xfrm>
+                    <a:prstGeom prst="rect">
+                      <a:avLst/>
+                    </a:prstGeom>
+                    <a:noFill/>
+                    <a:ln>
+                      <a:noFill/>
+                    </a:ln>
+                  </pic:spPr>
+                </pic:pic>
+              </a:graphicData>
+            </a:graphic>
+          </wp:inline>
+        </w:drawing>
+      </w:r>
+    </w:p>
+    <w:p>
+      <w:pPr>
+        <w:pStyle w:val="NormalWeb"/>
+        <w:shd w:val="clear" w:color="auto" w:fill="FFFFFF"/>
+        <w:spacing w:before="120" w:beforeAutospacing="0" w:after="120" w:afterAutospacing="0" w:line="360" w:lineRule="auto"/>
+        <w:rPr>
+          <w:rStyle w:val="CdigoHTML"/>
+          <w:rFonts w:ascii="Times New Roman" w:hAnsi="Times New Roman" w:cs="Times New Roman"/>
+          <w:sz w:val="24"/>
+          <w:szCs w:val="24"/>
+        </w:rPr>
+      </w:pPr>
+      <w:r>
+        <w:rPr>
+          <w:rStyle w:val="CdigoHTML"/>
+          <w:rFonts w:ascii="Times New Roman" w:hAnsi="Times New Roman" w:cs="Times New Roman"/>
+          <w:sz w:val="24"/>
+          <w:szCs w:val="24"/>
+        </w:rPr>
+        <w:t>Luego elegir el tipo de archivo, en este caso vamos a crear el .h</w:t>
+      </w:r>
+    </w:p>
+    <w:p>
+      <w:pPr>
+        <w:pStyle w:val="NormalWeb"/>
+        <w:shd w:val="clear" w:color="auto" w:fill="FFFFFF"/>
+        <w:spacing w:before="120" w:beforeAutospacing="0" w:after="120" w:afterAutospacing="0" w:line="360" w:lineRule="auto"/>
+        <w:jc w:val="center"/>
+        <w:rPr>
+          <w:rStyle w:val="CdigoHTML"/>
+          <w:rFonts w:ascii="Times New Roman" w:hAnsi="Times New Roman" w:cs="Times New Roman"/>
+          <w:sz w:val="24"/>
+          <w:szCs w:val="24"/>
+        </w:rPr>
+      </w:pPr>
+      <w:r>
+        <w:rPr>
+          <w:rStyle w:val="CdigoHTML"/>
+          <w:rFonts w:ascii="Times New Roman" w:hAnsi="Times New Roman" w:cs="Times New Roman"/>
+          <w:noProof/>
+          <w:sz w:val="24"/>
+          <w:szCs w:val="24"/>
+        </w:rPr>
+        <w:drawing>
+          <wp:inline distT="0" distB="0" distL="0" distR="0" wp14:anchorId="6D87EBC9" wp14:editId="7B486AB5">
+            <wp:extent cx="4233457" cy="2621280"/>
+            <wp:effectExtent l="0" t="0" r="0" b="7620"/>
+            <wp:docPr id="2" name="Imagen 2"/>
+            <wp:cNvGraphicFramePr>
+              <a:graphicFrameLocks xmlns:a="http://schemas.openxmlformats.org/drawingml/2006/main" noChangeAspect="1"/>
+            </wp:cNvGraphicFramePr>
+            <a:graphic xmlns:a="http://schemas.openxmlformats.org/drawingml/2006/main">
+              <a:graphicData uri="http://schemas.openxmlformats.org/drawingml/2006/picture">
+                <pic:pic xmlns:pic="http://schemas.openxmlformats.org/drawingml/2006/picture">
+                  <pic:nvPicPr>
+                    <pic:cNvPr id="0" name="Picture 2"/>
+                    <pic:cNvPicPr>
+                      <a:picLocks noChangeAspect="1" noChangeArrowheads="1"/>
+                    </pic:cNvPicPr>
+                  </pic:nvPicPr>
+                  <pic:blipFill>
+                    <a:blip r:embed="rId15" cstate="print">
+                      <a:extLst>
+                        <a:ext uri="{28A0092B-C50C-407E-A947-70E740481C1C}">
+                          <a14:useLocalDpi xmlns:a14="http://schemas.microsoft.com/office/drawing/2010/main" val="0"/>
+                        </a:ext>
+                      </a:extLst>
+                    </a:blip>
+                    <a:srcRect/>
+                    <a:stretch>
+                      <a:fillRect/>
+                    </a:stretch>
+                  </pic:blipFill>
+                  <pic:spPr bwMode="auto">
+                    <a:xfrm>
+                      <a:off x="0" y="0"/>
+                      <a:ext cx="4240423" cy="2625593"/>
+                    </a:xfrm>
+                    <a:prstGeom prst="rect">
+                      <a:avLst/>
+                    </a:prstGeom>
+                    <a:noFill/>
+                    <a:ln>
+                      <a:noFill/>
+                    </a:ln>
+                  </pic:spPr>
+                </pic:pic>
+              </a:graphicData>
+            </a:graphic>
+          </wp:inline>
+        </w:drawing>
+      </w:r>
+    </w:p>
+    <w:p>
+      <w:pPr>
+        <w:pStyle w:val="NormalWeb"/>
+        <w:shd w:val="clear" w:color="auto" w:fill="FFFFFF"/>
+        <w:spacing w:before="120" w:beforeAutospacing="0" w:after="120" w:afterAutospacing="0" w:line="360" w:lineRule="auto"/>
+        <w:rPr>
+          <w:rStyle w:val="CdigoHTML"/>
+          <w:rFonts w:ascii="Times New Roman" w:hAnsi="Times New Roman" w:cs="Times New Roman"/>
+          <w:sz w:val="24"/>
+          <w:szCs w:val="24"/>
+        </w:rPr>
+      </w:pPr>
+    </w:p>
+    <w:p>
+      <w:pPr>
+        <w:pStyle w:val="NormalWeb"/>
+        <w:shd w:val="clear" w:color="auto" w:fill="FFFFFF"/>
+        <w:spacing w:before="120" w:beforeAutospacing="0" w:after="120" w:afterAutospacing="0" w:line="360" w:lineRule="auto"/>
+        <w:rPr>
+          <w:rStyle w:val="CdigoHTML"/>
+          <w:rFonts w:ascii="Times New Roman" w:hAnsi="Times New Roman" w:cs="Times New Roman"/>
+          <w:sz w:val="24"/>
+          <w:szCs w:val="24"/>
+        </w:rPr>
+      </w:pPr>
+      <w:r>
+        <w:rPr>
+          <w:rStyle w:val="CdigoHTML"/>
+          <w:rFonts w:ascii="Times New Roman" w:hAnsi="Times New Roman" w:cs="Times New Roman"/>
+          <w:sz w:val="24"/>
+          <w:szCs w:val="24"/>
+        </w:rPr>
+        <w:t>Tercer paso elegir en que proyecto queremos el archivo, ir a los tres puntos y elegir el proyecto activo.</w:t>
+      </w:r>
+    </w:p>
+    <w:p>
+      <w:pPr>
+        <w:pStyle w:val="NormalWeb"/>
+        <w:shd w:val="clear" w:color="auto" w:fill="FFFFFF"/>
+        <w:spacing w:before="120" w:beforeAutospacing="0" w:after="120" w:afterAutospacing="0" w:line="360" w:lineRule="auto"/>
+        <w:jc w:val="center"/>
+        <w:rPr>
+          <w:rStyle w:val="CdigoHTML"/>
+          <w:rFonts w:ascii="Times New Roman" w:hAnsi="Times New Roman" w:cs="Times New Roman"/>
+          <w:sz w:val="24"/>
+          <w:szCs w:val="24"/>
+        </w:rPr>
+      </w:pPr>
+      <w:r>
+        <w:rPr>
+          <w:rStyle w:val="CdigoHTML"/>
+          <w:rFonts w:ascii="Times New Roman" w:hAnsi="Times New Roman" w:cs="Times New Roman"/>
+          <w:noProof/>
+          <w:sz w:val="24"/>
+          <w:szCs w:val="24"/>
+        </w:rPr>
+        <w:lastRenderedPageBreak/>
+        <w:drawing>
+          <wp:inline distT="0" distB="0" distL="0" distR="0" wp14:anchorId="5985AC2A" wp14:editId="54D787BE">
+            <wp:extent cx="4323712" cy="2552700"/>
+            <wp:effectExtent l="0" t="0" r="1270" b="0"/>
+            <wp:docPr id="3" name="Imagen 3"/>
+            <wp:cNvGraphicFramePr>
+              <a:graphicFrameLocks xmlns:a="http://schemas.openxmlformats.org/drawingml/2006/main" noChangeAspect="1"/>
+            </wp:cNvGraphicFramePr>
+            <a:graphic xmlns:a="http://schemas.openxmlformats.org/drawingml/2006/main">
+              <a:graphicData uri="http://schemas.openxmlformats.org/drawingml/2006/picture">
+                <pic:pic xmlns:pic="http://schemas.openxmlformats.org/drawingml/2006/picture">
+                  <pic:nvPicPr>
+                    <pic:cNvPr id="0" name="Picture 3"/>
+                    <pic:cNvPicPr>
+                      <a:picLocks noChangeAspect="1" noChangeArrowheads="1"/>
+                    </pic:cNvPicPr>
+                  </pic:nvPicPr>
+                  <pic:blipFill>
+                    <a:blip r:embed="rId16" cstate="print">
+                      <a:extLst>
+                        <a:ext uri="{28A0092B-C50C-407E-A947-70E740481C1C}">
+                          <a14:useLocalDpi xmlns:a14="http://schemas.microsoft.com/office/drawing/2010/main" val="0"/>
+                        </a:ext>
+                      </a:extLst>
+                    </a:blip>
+                    <a:srcRect/>
+                    <a:stretch>
+                      <a:fillRect/>
+                    </a:stretch>
+                  </pic:blipFill>
+                  <pic:spPr bwMode="auto">
+                    <a:xfrm>
+                      <a:off x="0" y="0"/>
+                      <a:ext cx="4330352" cy="2556620"/>
+                    </a:xfrm>
+                    <a:prstGeom prst="rect">
+                      <a:avLst/>
+                    </a:prstGeom>
+                    <a:noFill/>
+                    <a:ln>
+                      <a:noFill/>
+                    </a:ln>
+                  </pic:spPr>
+                </pic:pic>
+              </a:graphicData>
+            </a:graphic>
+          </wp:inline>
+        </w:drawing>
+      </w:r>
+    </w:p>
+    <w:p>
+      <w:pPr>
+        <w:pStyle w:val="NormalWeb"/>
+        <w:shd w:val="clear" w:color="auto" w:fill="FFFFFF"/>
+        <w:spacing w:before="120" w:beforeAutospacing="0" w:after="120" w:afterAutospacing="0" w:line="360" w:lineRule="auto"/>
+        <w:rPr>
+          <w:rStyle w:val="CdigoHTML"/>
+          <w:rFonts w:ascii="Times New Roman" w:hAnsi="Times New Roman" w:cs="Times New Roman"/>
+          <w:sz w:val="24"/>
+          <w:szCs w:val="24"/>
+        </w:rPr>
+      </w:pPr>
+      <w:r>
+        <w:rPr>
+          <w:rStyle w:val="CdigoHTML"/>
+          <w:rFonts w:ascii="Times New Roman" w:hAnsi="Times New Roman" w:cs="Times New Roman"/>
+          <w:sz w:val="24"/>
+          <w:szCs w:val="24"/>
+        </w:rPr>
+        <w:t xml:space="preserve">Ponerle un nombre al archivo, en este caso </w:t>
+      </w:r>
+      <w:proofErr w:type="spellStart"/>
+      <w:r>
+        <w:rPr>
+          <w:rStyle w:val="CdigoHTML"/>
+          <w:rFonts w:ascii="Times New Roman" w:hAnsi="Times New Roman" w:cs="Times New Roman"/>
+          <w:sz w:val="24"/>
+          <w:szCs w:val="24"/>
+        </w:rPr>
+        <w:t>patente.h</w:t>
+      </w:r>
+      <w:proofErr w:type="spellEnd"/>
+      <w:r>
+        <w:rPr>
+          <w:rStyle w:val="CdigoHTML"/>
+          <w:rFonts w:ascii="Times New Roman" w:hAnsi="Times New Roman" w:cs="Times New Roman"/>
+          <w:sz w:val="24"/>
+          <w:szCs w:val="24"/>
+        </w:rPr>
+        <w:t>.</w:t>
+      </w:r>
+    </w:p>
+    <w:p>
+      <w:pPr>
+        <w:pStyle w:val="NormalWeb"/>
+        <w:shd w:val="clear" w:color="auto" w:fill="FFFFFF"/>
+        <w:spacing w:before="120" w:beforeAutospacing="0" w:after="120" w:afterAutospacing="0" w:line="360" w:lineRule="auto"/>
+        <w:jc w:val="center"/>
+        <w:rPr>
+          <w:rStyle w:val="CdigoHTML"/>
+          <w:rFonts w:ascii="Times New Roman" w:hAnsi="Times New Roman" w:cs="Times New Roman"/>
+          <w:sz w:val="24"/>
+          <w:szCs w:val="24"/>
+        </w:rPr>
+      </w:pPr>
+      <w:r>
+        <w:rPr>
+          <w:rStyle w:val="CdigoHTML"/>
+          <w:rFonts w:ascii="Times New Roman" w:hAnsi="Times New Roman" w:cs="Times New Roman"/>
+          <w:noProof/>
+          <w:sz w:val="24"/>
+          <w:szCs w:val="24"/>
+        </w:rPr>
+        <w:drawing>
+          <wp:inline distT="0" distB="0" distL="0" distR="0" wp14:anchorId="4A7052AE" wp14:editId="0A390EA6">
+            <wp:extent cx="4567857" cy="2293620"/>
+            <wp:effectExtent l="0" t="0" r="4445" b="0"/>
+            <wp:docPr id="4" name="Imagen 4"/>
+            <wp:cNvGraphicFramePr>
+              <a:graphicFrameLocks xmlns:a="http://schemas.openxmlformats.org/drawingml/2006/main" noChangeAspect="1"/>
+            </wp:cNvGraphicFramePr>
+            <a:graphic xmlns:a="http://schemas.openxmlformats.org/drawingml/2006/main">
+              <a:graphicData uri="http://schemas.openxmlformats.org/drawingml/2006/picture">
+                <pic:pic xmlns:pic="http://schemas.openxmlformats.org/drawingml/2006/picture">
+                  <pic:nvPicPr>
+                    <pic:cNvPr id="0" name="Picture 4"/>
+                    <pic:cNvPicPr>
+                      <a:picLocks noChangeAspect="1" noChangeArrowheads="1"/>
+                    </pic:cNvPicPr>
+                  </pic:nvPicPr>
+                  <pic:blipFill>
+                    <a:blip r:embed="rId17" cstate="print">
+                      <a:extLst>
+                        <a:ext uri="{28A0092B-C50C-407E-A947-70E740481C1C}">
+                          <a14:useLocalDpi xmlns:a14="http://schemas.microsoft.com/office/drawing/2010/main" val="0"/>
+                        </a:ext>
+                      </a:extLst>
+                    </a:blip>
+                    <a:srcRect/>
+                    <a:stretch>
+                      <a:fillRect/>
+                    </a:stretch>
+                  </pic:blipFill>
+                  <pic:spPr bwMode="auto">
+                    <a:xfrm>
+                      <a:off x="0" y="0"/>
+                      <a:ext cx="4572399" cy="2295901"/>
+                    </a:xfrm>
+                    <a:prstGeom prst="rect">
+                      <a:avLst/>
+                    </a:prstGeom>
+                    <a:noFill/>
+                    <a:ln>
+                      <a:noFill/>
+                    </a:ln>
+                  </pic:spPr>
+                </pic:pic>
+              </a:graphicData>
+            </a:graphic>
+          </wp:inline>
+        </w:drawing>
+      </w:r>
+    </w:p>
+    <w:p>
+      <w:pPr>
+        <w:pStyle w:val="NormalWeb"/>
+        <w:shd w:val="clear" w:color="auto" w:fill="FFFFFF"/>
+        <w:spacing w:before="120" w:beforeAutospacing="0" w:after="120" w:afterAutospacing="0" w:line="360" w:lineRule="auto"/>
+        <w:rPr>
+          <w:rStyle w:val="CdigoHTML"/>
+          <w:rFonts w:ascii="Times New Roman" w:hAnsi="Times New Roman" w:cs="Times New Roman"/>
+          <w:sz w:val="24"/>
+          <w:szCs w:val="24"/>
+        </w:rPr>
+      </w:pPr>
+    </w:p>
+    <w:p>
+      <w:pPr>
+        <w:pStyle w:val="NormalWeb"/>
+        <w:shd w:val="clear" w:color="auto" w:fill="FFFFFF"/>
+        <w:spacing w:before="120" w:beforeAutospacing="0" w:after="120" w:afterAutospacing="0" w:line="360" w:lineRule="auto"/>
+        <w:rPr>
+          <w:rStyle w:val="CdigoHTML"/>
+          <w:rFonts w:ascii="Times New Roman" w:hAnsi="Times New Roman" w:cs="Times New Roman"/>
+          <w:sz w:val="24"/>
+          <w:szCs w:val="24"/>
+        </w:rPr>
+      </w:pPr>
+      <w:r>
+        <w:rPr>
+          <w:rStyle w:val="CdigoHTML"/>
+          <w:rFonts w:ascii="Times New Roman" w:hAnsi="Times New Roman" w:cs="Times New Roman"/>
+          <w:sz w:val="24"/>
+          <w:szCs w:val="24"/>
+        </w:rPr>
+        <w:t>Luego guardar, marcar las dos opciones:</w:t>
+      </w:r>
+    </w:p>
+    <w:p>
+      <w:pPr>
+        <w:pStyle w:val="NormalWeb"/>
+        <w:shd w:val="clear" w:color="auto" w:fill="FFFFFF"/>
+        <w:spacing w:before="120" w:beforeAutospacing="0" w:after="120" w:afterAutospacing="0" w:line="360" w:lineRule="auto"/>
+        <w:jc w:val="center"/>
+        <w:rPr>
+          <w:rStyle w:val="CdigoHTML"/>
+          <w:rFonts w:ascii="Times New Roman" w:hAnsi="Times New Roman" w:cs="Times New Roman"/>
+          <w:sz w:val="24"/>
+          <w:szCs w:val="24"/>
+        </w:rPr>
+      </w:pPr>
+      <w:r>
+        <w:rPr>
+          <w:rStyle w:val="CdigoHTML"/>
+          <w:rFonts w:ascii="Times New Roman" w:hAnsi="Times New Roman" w:cs="Times New Roman"/>
+          <w:noProof/>
+          <w:sz w:val="24"/>
+          <w:szCs w:val="24"/>
+        </w:rPr>
+        <w:drawing>
+          <wp:inline distT="0" distB="0" distL="0" distR="0" wp14:anchorId="2158141D" wp14:editId="0D2D3A80">
+            <wp:extent cx="3971579" cy="2461260"/>
+            <wp:effectExtent l="0" t="0" r="0" b="0"/>
+            <wp:docPr id="5" name="Imagen 5"/>
+            <wp:cNvGraphicFramePr>
+              <a:graphicFrameLocks xmlns:a="http://schemas.openxmlformats.org/drawingml/2006/main" noChangeAspect="1"/>
+            </wp:cNvGraphicFramePr>
+            <a:graphic xmlns:a="http://schemas.openxmlformats.org/drawingml/2006/main">
+              <a:graphicData uri="http://schemas.openxmlformats.org/drawingml/2006/picture">
+                <pic:pic xmlns:pic="http://schemas.openxmlformats.org/drawingml/2006/picture">
+                  <pic:nvPicPr>
+                    <pic:cNvPr id="0" name="Picture 5"/>
+                    <pic:cNvPicPr>
+                      <a:picLocks noChangeAspect="1" noChangeArrowheads="1"/>
+                    </pic:cNvPicPr>
+                  </pic:nvPicPr>
+                  <pic:blipFill>
+                    <a:blip r:embed="rId18" cstate="print">
+                      <a:extLst>
+                        <a:ext uri="{28A0092B-C50C-407E-A947-70E740481C1C}">
+                          <a14:useLocalDpi xmlns:a14="http://schemas.microsoft.com/office/drawing/2010/main" val="0"/>
+                        </a:ext>
+                      </a:extLst>
+                    </a:blip>
+                    <a:srcRect/>
+                    <a:stretch>
+                      <a:fillRect/>
+                    </a:stretch>
+                  </pic:blipFill>
+                  <pic:spPr bwMode="auto">
+                    <a:xfrm>
+                      <a:off x="0" y="0"/>
+                      <a:ext cx="3982062" cy="2467756"/>
+                    </a:xfrm>
+                    <a:prstGeom prst="rect">
+                      <a:avLst/>
+                    </a:prstGeom>
+                    <a:noFill/>
+                    <a:ln>
+                      <a:noFill/>
+                    </a:ln>
+                  </pic:spPr>
+                </pic:pic>
+              </a:graphicData>
+            </a:graphic>
+          </wp:inline>
+        </w:drawing>
+      </w:r>
+    </w:p>
+    <w:p>
+      <w:pPr>
+        <w:pStyle w:val="NormalWeb"/>
+        <w:shd w:val="clear" w:color="auto" w:fill="FFFFFF"/>
+        <w:spacing w:before="120" w:beforeAutospacing="0" w:after="120" w:afterAutospacing="0" w:line="360" w:lineRule="auto"/>
+        <w:rPr>
+          <w:rStyle w:val="CdigoHTML"/>
+          <w:rFonts w:ascii="Times New Roman" w:hAnsi="Times New Roman" w:cs="Times New Roman"/>
+          <w:sz w:val="24"/>
+          <w:szCs w:val="24"/>
+        </w:rPr>
+      </w:pPr>
+      <w:r>
+        <w:rPr>
+          <w:rStyle w:val="CdigoHTML"/>
+          <w:rFonts w:ascii="Times New Roman" w:hAnsi="Times New Roman" w:cs="Times New Roman"/>
+          <w:sz w:val="24"/>
+          <w:szCs w:val="24"/>
+        </w:rPr>
+        <w:lastRenderedPageBreak/>
+        <w:t xml:space="preserve">Apretar </w:t>
+      </w:r>
+      <w:proofErr w:type="spellStart"/>
+      <w:r>
+        <w:rPr>
+          <w:rStyle w:val="CdigoHTML"/>
+          <w:rFonts w:ascii="Times New Roman" w:hAnsi="Times New Roman" w:cs="Times New Roman"/>
+          <w:sz w:val="24"/>
+          <w:szCs w:val="24"/>
+        </w:rPr>
+        <w:t>finish</w:t>
+      </w:r>
+      <w:proofErr w:type="spellEnd"/>
+      <w:r>
+        <w:rPr>
+          <w:rStyle w:val="CdigoHTML"/>
+          <w:rFonts w:ascii="Times New Roman" w:hAnsi="Times New Roman" w:cs="Times New Roman"/>
+          <w:sz w:val="24"/>
+          <w:szCs w:val="24"/>
+        </w:rPr>
+        <w:t xml:space="preserve">, y ya verán como el nuevo archivo aparece en </w:t>
+      </w:r>
+      <w:proofErr w:type="spellStart"/>
+      <w:r>
+        <w:rPr>
+          <w:rStyle w:val="CdigoHTML"/>
+          <w:rFonts w:ascii="Times New Roman" w:hAnsi="Times New Roman" w:cs="Times New Roman"/>
+          <w:sz w:val="24"/>
+          <w:szCs w:val="24"/>
+        </w:rPr>
+        <w:t>Headers</w:t>
+      </w:r>
+      <w:proofErr w:type="spellEnd"/>
+      <w:r>
+        <w:rPr>
+          <w:rStyle w:val="CdigoHTML"/>
+          <w:rFonts w:ascii="Times New Roman" w:hAnsi="Times New Roman" w:cs="Times New Roman"/>
+          <w:sz w:val="24"/>
+          <w:szCs w:val="24"/>
+        </w:rPr>
+        <w:t>.</w:t>
+      </w:r>
+    </w:p>
+    <w:p>
+      <w:pPr>
+        <w:pStyle w:val="NormalWeb"/>
+        <w:shd w:val="clear" w:color="auto" w:fill="FFFFFF"/>
+        <w:spacing w:before="120" w:beforeAutospacing="0" w:after="120" w:afterAutospacing="0" w:line="360" w:lineRule="auto"/>
+        <w:rPr>
+          <w:rStyle w:val="CdigoHTML"/>
+          <w:rFonts w:ascii="Times New Roman" w:hAnsi="Times New Roman" w:cs="Times New Roman"/>
+          <w:sz w:val="24"/>
+          <w:szCs w:val="24"/>
+        </w:rPr>
+      </w:pPr>
+      <w:r>
+        <w:rPr>
+          <w:rStyle w:val="CdigoHTML"/>
+          <w:rFonts w:ascii="Times New Roman" w:hAnsi="Times New Roman" w:cs="Times New Roman"/>
+          <w:noProof/>
+          <w:sz w:val="24"/>
+          <w:szCs w:val="24"/>
+        </w:rPr>
+        <w:drawing>
+          <wp:inline distT="0" distB="0" distL="0" distR="0" wp14:anchorId="60FFF8A5" wp14:editId="39F8824E">
+            <wp:extent cx="5394960" cy="2590800"/>
+            <wp:effectExtent l="0" t="0" r="0" b="0"/>
+            <wp:docPr id="7" name="Imagen 7"/>
+            <wp:cNvGraphicFramePr>
+              <a:graphicFrameLocks xmlns:a="http://schemas.openxmlformats.org/drawingml/2006/main" noChangeAspect="1"/>
+            </wp:cNvGraphicFramePr>
+            <a:graphic xmlns:a="http://schemas.openxmlformats.org/drawingml/2006/main">
+              <a:graphicData uri="http://schemas.openxmlformats.org/drawingml/2006/picture">
+                <pic:pic xmlns:pic="http://schemas.openxmlformats.org/drawingml/2006/picture">
+                  <pic:nvPicPr>
+                    <pic:cNvPr id="0" name="Picture 6"/>
+                    <pic:cNvPicPr>
+                      <a:picLocks noChangeAspect="1" noChangeArrowheads="1"/>
+                    </pic:cNvPicPr>
+                  </pic:nvPicPr>
+                  <pic:blipFill>
+                    <a:blip r:embed="rId19" cstate="print">
+                      <a:extLst>
+                        <a:ext uri="{28A0092B-C50C-407E-A947-70E740481C1C}">
+                          <a14:useLocalDpi xmlns:a14="http://schemas.microsoft.com/office/drawing/2010/main" val="0"/>
+                        </a:ext>
+                      </a:extLst>
+                    </a:blip>
+                    <a:srcRect/>
+                    <a:stretch>
+                      <a:fillRect/>
+                    </a:stretch>
+                  </pic:blipFill>
+                  <pic:spPr bwMode="auto">
+                    <a:xfrm>
+                      <a:off x="0" y="0"/>
+                      <a:ext cx="5394960" cy="2590800"/>
+                    </a:xfrm>
+                    <a:prstGeom prst="rect">
+                      <a:avLst/>
+                    </a:prstGeom>
+                    <a:noFill/>
+                    <a:ln>
+                      <a:noFill/>
+                    </a:ln>
+                  </pic:spPr>
+                </pic:pic>
+              </a:graphicData>
+            </a:graphic>
+          </wp:inline>
+        </w:drawing>
+      </w:r>
+    </w:p>
+    <w:p>
+      <w:pPr>
+        <w:pStyle w:val="NormalWeb"/>
+        <w:shd w:val="clear" w:color="auto" w:fill="FFFFFF"/>
+        <w:spacing w:before="120" w:beforeAutospacing="0" w:after="120" w:afterAutospacing="0" w:line="360" w:lineRule="auto"/>
+        <w:rPr>
+          <w:rStyle w:val="CdigoHTML"/>
+          <w:rFonts w:ascii="Times New Roman" w:hAnsi="Times New Roman" w:cs="Times New Roman"/>
+          <w:sz w:val="24"/>
+          <w:szCs w:val="24"/>
+        </w:rPr>
+      </w:pPr>
+    </w:p>
+    <w:p>
+      <w:pPr>
+        <w:pStyle w:val="NormalWeb"/>
+        <w:shd w:val="clear" w:color="auto" w:fill="FFFFFF"/>
+        <w:spacing w:before="120" w:beforeAutospacing="0" w:after="120" w:afterAutospacing="0" w:line="360" w:lineRule="auto"/>
+        <w:rPr>
+          <w:rStyle w:val="CdigoHTML"/>
+          <w:rFonts w:ascii="Times New Roman" w:hAnsi="Times New Roman" w:cs="Times New Roman"/>
+          <w:b/>
+          <w:i/>
+          <w:sz w:val="36"/>
+          <w:szCs w:val="36"/>
+          <w:u w:val="single"/>
+        </w:rPr>
+      </w:pPr>
+      <w:r>
+        <w:rPr>
+          <w:rStyle w:val="CdigoHTML"/>
+          <w:rFonts w:ascii="Times New Roman" w:hAnsi="Times New Roman" w:cs="Times New Roman"/>
+          <w:b/>
+          <w:i/>
+          <w:sz w:val="36"/>
+          <w:szCs w:val="36"/>
+          <w:u w:val="single"/>
+        </w:rPr>
+        <w:t xml:space="preserve">Relación con el </w:t>
+      </w:r>
+      <w:proofErr w:type="spellStart"/>
+      <w:r>
+        <w:rPr>
+          <w:rStyle w:val="CdigoHTML"/>
+          <w:rFonts w:ascii="Times New Roman" w:hAnsi="Times New Roman" w:cs="Times New Roman"/>
+          <w:b/>
+          <w:i/>
+          <w:sz w:val="36"/>
+          <w:szCs w:val="36"/>
+          <w:u w:val="single"/>
+        </w:rPr>
+        <w:t>main</w:t>
+      </w:r>
+      <w:proofErr w:type="spellEnd"/>
+      <w:r>
+        <w:rPr>
+          <w:rStyle w:val="CdigoHTML"/>
+          <w:rFonts w:ascii="Times New Roman" w:hAnsi="Times New Roman" w:cs="Times New Roman"/>
+          <w:b/>
+          <w:i/>
+          <w:sz w:val="36"/>
+          <w:szCs w:val="36"/>
+          <w:u w:val="single"/>
+        </w:rPr>
         <w:t>:</w:t>
       </w:r>
     </w:p>
@@ -4183,6 +4935,7 @@
           <w:sz w:val="24"/>
           <w:szCs w:val="24"/>
         </w:rPr>
+        <w:lastRenderedPageBreak/>
         <w:t>    </w:t>
       </w:r>
       <w:proofErr w:type="spellStart"/>
@@ -4472,7 +5225,6 @@
           <w:sz w:val="24"/>
           <w:szCs w:val="24"/>
         </w:rPr>
-        <w:lastRenderedPageBreak/>
         <w:t>#</w:t>
       </w:r>
       <w:proofErr w:type="spellStart"/>
@@ -5414,1658 +6166,6 @@
           <w:szCs w:val="24"/>
         </w:rPr>
         <w:t xml:space="preserve"> y) {</w:t>
-      </w:r>
-      <w:r>
-        <w:rPr>
-          <w:rFonts w:ascii="Times New Roman" w:hAnsi="Times New Roman" w:cs="Times New Roman"/>
-          <w:sz w:val="24"/>
-          <w:szCs w:val="24"/>
-        </w:rPr>
-        <w:br/>
-      </w:r>
-      <w:r>
-        <w:rPr>
-          <w:rStyle w:val="CdigoHTML"/>
-          <w:rFonts w:ascii="Times New Roman" w:eastAsiaTheme="minorHAnsi" w:hAnsi="Times New Roman" w:cs="Times New Roman"/>
-          <w:sz w:val="24"/>
-          <w:szCs w:val="24"/>
-        </w:rPr>
-        <w:t>    </w:t>
-      </w:r>
-      <w:proofErr w:type="spellStart"/>
-      <w:r>
-        <w:rPr>
-          <w:rStyle w:val="CdigoHTML"/>
-          <w:rFonts w:ascii="Times New Roman" w:eastAsiaTheme="minorHAnsi" w:hAnsi="Times New Roman" w:cs="Times New Roman"/>
-          <w:b/>
-          <w:bCs/>
-          <w:sz w:val="24"/>
-          <w:szCs w:val="24"/>
-        </w:rPr>
-        <w:t>int</w:t>
-      </w:r>
-      <w:proofErr w:type="spellEnd"/>
-      <w:r>
-        <w:rPr>
-          <w:rStyle w:val="CdigoHTML"/>
-          <w:rFonts w:ascii="Times New Roman" w:eastAsiaTheme="minorHAnsi" w:hAnsi="Times New Roman" w:cs="Times New Roman"/>
-          <w:sz w:val="24"/>
-          <w:szCs w:val="24"/>
-        </w:rPr>
-        <w:t> numerador = x-&gt;numerador * y-&gt;denominador + x-&gt;denominador * y-&gt;numerador;</w:t>
-      </w:r>
-      <w:r>
-        <w:rPr>
-          <w:rFonts w:ascii="Times New Roman" w:hAnsi="Times New Roman" w:cs="Times New Roman"/>
-          <w:sz w:val="24"/>
-          <w:szCs w:val="24"/>
-        </w:rPr>
-        <w:br/>
-      </w:r>
-      <w:r>
-        <w:rPr>
-          <w:rStyle w:val="CdigoHTML"/>
-          <w:rFonts w:ascii="Times New Roman" w:eastAsiaTheme="minorHAnsi" w:hAnsi="Times New Roman" w:cs="Times New Roman"/>
-          <w:sz w:val="24"/>
-          <w:szCs w:val="24"/>
-        </w:rPr>
-        <w:t>    </w:t>
-      </w:r>
-      <w:proofErr w:type="spellStart"/>
-      <w:r>
-        <w:rPr>
-          <w:rStyle w:val="CdigoHTML"/>
-          <w:rFonts w:ascii="Times New Roman" w:eastAsiaTheme="minorHAnsi" w:hAnsi="Times New Roman" w:cs="Times New Roman"/>
-          <w:b/>
-          <w:bCs/>
-          <w:sz w:val="24"/>
-          <w:szCs w:val="24"/>
-        </w:rPr>
-        <w:t>int</w:t>
-      </w:r>
-      <w:proofErr w:type="spellEnd"/>
-      <w:r>
-        <w:rPr>
-          <w:rStyle w:val="CdigoHTML"/>
-          <w:rFonts w:ascii="Times New Roman" w:eastAsiaTheme="minorHAnsi" w:hAnsi="Times New Roman" w:cs="Times New Roman"/>
-          <w:sz w:val="24"/>
-          <w:szCs w:val="24"/>
-        </w:rPr>
-        <w:t> denominador = x-&gt;denominador * y-&gt;denominador;</w:t>
-      </w:r>
-      <w:r>
-        <w:rPr>
-          <w:rFonts w:ascii="Times New Roman" w:hAnsi="Times New Roman" w:cs="Times New Roman"/>
-          <w:sz w:val="24"/>
-          <w:szCs w:val="24"/>
-        </w:rPr>
-        <w:br/>
-      </w:r>
-      <w:r>
-        <w:rPr>
-          <w:rStyle w:val="CdigoHTML"/>
-          <w:rFonts w:ascii="Times New Roman" w:eastAsiaTheme="minorHAnsi" w:hAnsi="Times New Roman" w:cs="Times New Roman"/>
-          <w:sz w:val="24"/>
-          <w:szCs w:val="24"/>
-        </w:rPr>
-        <w:t>    </w:t>
-      </w:r>
-      <w:proofErr w:type="spellStart"/>
-      <w:r>
-        <w:rPr>
-          <w:rStyle w:val="CdigoHTML"/>
-          <w:rFonts w:ascii="Times New Roman" w:eastAsiaTheme="minorHAnsi" w:hAnsi="Times New Roman" w:cs="Times New Roman"/>
-          <w:b/>
-          <w:bCs/>
-          <w:sz w:val="24"/>
-          <w:szCs w:val="24"/>
-        </w:rPr>
-        <w:t>return</w:t>
-      </w:r>
-      <w:proofErr w:type="spellEnd"/>
-      <w:r>
-        <w:rPr>
-          <w:rStyle w:val="CdigoHTML"/>
-          <w:rFonts w:ascii="Times New Roman" w:eastAsiaTheme="minorHAnsi" w:hAnsi="Times New Roman" w:cs="Times New Roman"/>
-          <w:sz w:val="24"/>
-          <w:szCs w:val="24"/>
-        </w:rPr>
-        <w:t> crear(numerador, denominador);</w:t>
-      </w:r>
-      <w:r>
-        <w:rPr>
-          <w:rFonts w:ascii="Times New Roman" w:hAnsi="Times New Roman" w:cs="Times New Roman"/>
-          <w:sz w:val="24"/>
-          <w:szCs w:val="24"/>
-        </w:rPr>
-        <w:br/>
-      </w:r>
-      <w:r>
-        <w:rPr>
-          <w:rStyle w:val="CdigoHTML"/>
-          <w:rFonts w:ascii="Times New Roman" w:eastAsiaTheme="minorHAnsi" w:hAnsi="Times New Roman" w:cs="Times New Roman"/>
-          <w:sz w:val="24"/>
-          <w:szCs w:val="24"/>
-        </w:rPr>
-        <w:t>}</w:t>
-      </w:r>
-      <w:r>
-        <w:rPr>
-          <w:rFonts w:ascii="Times New Roman" w:hAnsi="Times New Roman" w:cs="Times New Roman"/>
-          <w:sz w:val="24"/>
-          <w:szCs w:val="24"/>
-        </w:rPr>
-        <w:br/>
-      </w:r>
-      <w:r>
-        <w:rPr>
-          <w:rFonts w:ascii="Times New Roman" w:hAnsi="Times New Roman" w:cs="Times New Roman"/>
-          <w:sz w:val="24"/>
-          <w:szCs w:val="24"/>
-        </w:rPr>
-        <w:br/>
-      </w:r>
-      <w:proofErr w:type="spellStart"/>
-      <w:r>
-        <w:rPr>
-          <w:rStyle w:val="CdigoHTML"/>
-          <w:rFonts w:ascii="Times New Roman" w:eastAsiaTheme="minorHAnsi" w:hAnsi="Times New Roman" w:cs="Times New Roman"/>
-          <w:sz w:val="24"/>
-          <w:szCs w:val="24"/>
-        </w:rPr>
-        <w:t>Fraccion</w:t>
-      </w:r>
-      <w:proofErr w:type="spellEnd"/>
-      <w:r>
-        <w:rPr>
-          <w:rStyle w:val="CdigoHTML"/>
-          <w:rFonts w:ascii="Times New Roman" w:eastAsiaTheme="minorHAnsi" w:hAnsi="Times New Roman" w:cs="Times New Roman"/>
-          <w:sz w:val="24"/>
-          <w:szCs w:val="24"/>
-        </w:rPr>
-        <w:t xml:space="preserve"> restar(</w:t>
-      </w:r>
-      <w:proofErr w:type="spellStart"/>
-      <w:r>
-        <w:rPr>
-          <w:rStyle w:val="CdigoHTML"/>
-          <w:rFonts w:ascii="Times New Roman" w:eastAsiaTheme="minorHAnsi" w:hAnsi="Times New Roman" w:cs="Times New Roman"/>
-          <w:sz w:val="24"/>
-          <w:szCs w:val="24"/>
-        </w:rPr>
-        <w:t>Fraccion</w:t>
-      </w:r>
-      <w:proofErr w:type="spellEnd"/>
-      <w:r>
-        <w:rPr>
-          <w:rStyle w:val="CdigoHTML"/>
-          <w:rFonts w:ascii="Times New Roman" w:eastAsiaTheme="minorHAnsi" w:hAnsi="Times New Roman" w:cs="Times New Roman"/>
-          <w:sz w:val="24"/>
-          <w:szCs w:val="24"/>
-        </w:rPr>
-        <w:t xml:space="preserve"> x, </w:t>
-      </w:r>
-      <w:proofErr w:type="spellStart"/>
-      <w:r>
-        <w:rPr>
-          <w:rStyle w:val="CdigoHTML"/>
-          <w:rFonts w:ascii="Times New Roman" w:eastAsiaTheme="minorHAnsi" w:hAnsi="Times New Roman" w:cs="Times New Roman"/>
-          <w:sz w:val="24"/>
-          <w:szCs w:val="24"/>
-        </w:rPr>
-        <w:t>Fraccion</w:t>
-      </w:r>
-      <w:proofErr w:type="spellEnd"/>
-      <w:r>
-        <w:rPr>
-          <w:rStyle w:val="CdigoHTML"/>
-          <w:rFonts w:ascii="Times New Roman" w:eastAsiaTheme="minorHAnsi" w:hAnsi="Times New Roman" w:cs="Times New Roman"/>
-          <w:sz w:val="24"/>
-          <w:szCs w:val="24"/>
-        </w:rPr>
-        <w:t xml:space="preserve"> y) {</w:t>
-      </w:r>
-      <w:r>
-        <w:rPr>
-          <w:rFonts w:ascii="Times New Roman" w:hAnsi="Times New Roman" w:cs="Times New Roman"/>
-          <w:sz w:val="24"/>
-          <w:szCs w:val="24"/>
-        </w:rPr>
-        <w:br/>
-      </w:r>
-      <w:r>
-        <w:rPr>
-          <w:rStyle w:val="CdigoHTML"/>
-          <w:rFonts w:ascii="Times New Roman" w:eastAsiaTheme="minorHAnsi" w:hAnsi="Times New Roman" w:cs="Times New Roman"/>
-          <w:sz w:val="24"/>
-          <w:szCs w:val="24"/>
-        </w:rPr>
-        <w:t>    </w:t>
-      </w:r>
-      <w:proofErr w:type="spellStart"/>
-      <w:r>
-        <w:rPr>
-          <w:rStyle w:val="CdigoHTML"/>
-          <w:rFonts w:ascii="Times New Roman" w:eastAsiaTheme="minorHAnsi" w:hAnsi="Times New Roman" w:cs="Times New Roman"/>
-          <w:b/>
-          <w:bCs/>
-          <w:sz w:val="24"/>
-          <w:szCs w:val="24"/>
-        </w:rPr>
-        <w:t>int</w:t>
-      </w:r>
-      <w:proofErr w:type="spellEnd"/>
-      <w:r>
-        <w:rPr>
-          <w:rStyle w:val="CdigoHTML"/>
-          <w:rFonts w:ascii="Times New Roman" w:eastAsiaTheme="minorHAnsi" w:hAnsi="Times New Roman" w:cs="Times New Roman"/>
-          <w:sz w:val="24"/>
-          <w:szCs w:val="24"/>
-        </w:rPr>
-        <w:t> numerador = x-&gt;numerador * y-&gt;denominador - x-&gt;denominador * y-&gt;numerador;</w:t>
-      </w:r>
-      <w:r>
-        <w:rPr>
-          <w:rFonts w:ascii="Times New Roman" w:hAnsi="Times New Roman" w:cs="Times New Roman"/>
-          <w:sz w:val="24"/>
-          <w:szCs w:val="24"/>
-        </w:rPr>
-        <w:br/>
-      </w:r>
-      <w:r>
-        <w:rPr>
-          <w:rStyle w:val="CdigoHTML"/>
-          <w:rFonts w:ascii="Times New Roman" w:eastAsiaTheme="minorHAnsi" w:hAnsi="Times New Roman" w:cs="Times New Roman"/>
-          <w:sz w:val="24"/>
-          <w:szCs w:val="24"/>
-        </w:rPr>
-        <w:t>    </w:t>
-      </w:r>
-      <w:proofErr w:type="spellStart"/>
-      <w:r>
-        <w:rPr>
-          <w:rStyle w:val="CdigoHTML"/>
-          <w:rFonts w:ascii="Times New Roman" w:eastAsiaTheme="minorHAnsi" w:hAnsi="Times New Roman" w:cs="Times New Roman"/>
-          <w:b/>
-          <w:bCs/>
-          <w:sz w:val="24"/>
-          <w:szCs w:val="24"/>
-        </w:rPr>
-        <w:t>int</w:t>
-      </w:r>
-      <w:proofErr w:type="spellEnd"/>
-      <w:r>
-        <w:rPr>
-          <w:rStyle w:val="CdigoHTML"/>
-          <w:rFonts w:ascii="Times New Roman" w:eastAsiaTheme="minorHAnsi" w:hAnsi="Times New Roman" w:cs="Times New Roman"/>
-          <w:sz w:val="24"/>
-          <w:szCs w:val="24"/>
-        </w:rPr>
-        <w:t> denominador = x-&gt;denominador * y-&gt;denominador;</w:t>
-      </w:r>
-      <w:r>
-        <w:rPr>
-          <w:rFonts w:ascii="Times New Roman" w:hAnsi="Times New Roman" w:cs="Times New Roman"/>
-          <w:sz w:val="24"/>
-          <w:szCs w:val="24"/>
-        </w:rPr>
-        <w:br/>
-      </w:r>
-      <w:r>
-        <w:rPr>
-          <w:rStyle w:val="CdigoHTML"/>
-          <w:rFonts w:ascii="Times New Roman" w:eastAsiaTheme="minorHAnsi" w:hAnsi="Times New Roman" w:cs="Times New Roman"/>
-          <w:sz w:val="24"/>
-          <w:szCs w:val="24"/>
-        </w:rPr>
-        <w:t>    </w:t>
-      </w:r>
-      <w:proofErr w:type="spellStart"/>
-      <w:r>
-        <w:rPr>
-          <w:rStyle w:val="CdigoHTML"/>
-          <w:rFonts w:ascii="Times New Roman" w:eastAsiaTheme="minorHAnsi" w:hAnsi="Times New Roman" w:cs="Times New Roman"/>
-          <w:b/>
-          <w:bCs/>
-          <w:sz w:val="24"/>
-          <w:szCs w:val="24"/>
-        </w:rPr>
-        <w:t>return</w:t>
-      </w:r>
-      <w:proofErr w:type="spellEnd"/>
-      <w:r>
-        <w:rPr>
-          <w:rStyle w:val="CdigoHTML"/>
-          <w:rFonts w:ascii="Times New Roman" w:eastAsiaTheme="minorHAnsi" w:hAnsi="Times New Roman" w:cs="Times New Roman"/>
-          <w:sz w:val="24"/>
-          <w:szCs w:val="24"/>
-        </w:rPr>
-        <w:t> crear(numerador, denominador);</w:t>
-      </w:r>
-      <w:r>
-        <w:rPr>
-          <w:rFonts w:ascii="Times New Roman" w:hAnsi="Times New Roman" w:cs="Times New Roman"/>
-          <w:sz w:val="24"/>
-          <w:szCs w:val="24"/>
-        </w:rPr>
-        <w:br/>
-      </w:r>
-      <w:r>
-        <w:rPr>
-          <w:rStyle w:val="CdigoHTML"/>
-          <w:rFonts w:ascii="Times New Roman" w:eastAsiaTheme="minorHAnsi" w:hAnsi="Times New Roman" w:cs="Times New Roman"/>
-          <w:sz w:val="24"/>
-          <w:szCs w:val="24"/>
-        </w:rPr>
-        <w:lastRenderedPageBreak/>
-        <w:t>}</w:t>
-      </w:r>
-      <w:r>
-        <w:rPr>
-          <w:rFonts w:ascii="Times New Roman" w:hAnsi="Times New Roman" w:cs="Times New Roman"/>
-          <w:sz w:val="24"/>
-          <w:szCs w:val="24"/>
-        </w:rPr>
-        <w:br/>
-      </w:r>
-      <w:r>
-        <w:rPr>
-          <w:rFonts w:ascii="Times New Roman" w:hAnsi="Times New Roman" w:cs="Times New Roman"/>
-          <w:sz w:val="24"/>
-          <w:szCs w:val="24"/>
-        </w:rPr>
-        <w:br/>
-      </w:r>
-      <w:proofErr w:type="spellStart"/>
-      <w:r>
-        <w:rPr>
-          <w:rStyle w:val="CdigoHTML"/>
-          <w:rFonts w:ascii="Times New Roman" w:eastAsiaTheme="minorHAnsi" w:hAnsi="Times New Roman" w:cs="Times New Roman"/>
-          <w:sz w:val="24"/>
-          <w:szCs w:val="24"/>
-        </w:rPr>
-        <w:t>Fraccion</w:t>
-      </w:r>
-      <w:proofErr w:type="spellEnd"/>
-      <w:r>
-        <w:rPr>
-          <w:rStyle w:val="CdigoHTML"/>
-          <w:rFonts w:ascii="Times New Roman" w:eastAsiaTheme="minorHAnsi" w:hAnsi="Times New Roman" w:cs="Times New Roman"/>
-          <w:sz w:val="24"/>
-          <w:szCs w:val="24"/>
-        </w:rPr>
-        <w:t xml:space="preserve"> multiplicar(</w:t>
-      </w:r>
-      <w:proofErr w:type="spellStart"/>
-      <w:r>
-        <w:rPr>
-          <w:rStyle w:val="CdigoHTML"/>
-          <w:rFonts w:ascii="Times New Roman" w:eastAsiaTheme="minorHAnsi" w:hAnsi="Times New Roman" w:cs="Times New Roman"/>
-          <w:sz w:val="24"/>
-          <w:szCs w:val="24"/>
-        </w:rPr>
-        <w:t>Fraccion</w:t>
-      </w:r>
-      <w:proofErr w:type="spellEnd"/>
-      <w:r>
-        <w:rPr>
-          <w:rStyle w:val="CdigoHTML"/>
-          <w:rFonts w:ascii="Times New Roman" w:eastAsiaTheme="minorHAnsi" w:hAnsi="Times New Roman" w:cs="Times New Roman"/>
-          <w:sz w:val="24"/>
-          <w:szCs w:val="24"/>
-        </w:rPr>
-        <w:t xml:space="preserve"> x, </w:t>
-      </w:r>
-      <w:proofErr w:type="spellStart"/>
-      <w:r>
-        <w:rPr>
-          <w:rStyle w:val="CdigoHTML"/>
-          <w:rFonts w:ascii="Times New Roman" w:eastAsiaTheme="minorHAnsi" w:hAnsi="Times New Roman" w:cs="Times New Roman"/>
-          <w:sz w:val="24"/>
-          <w:szCs w:val="24"/>
-        </w:rPr>
-        <w:t>Fraccion</w:t>
-      </w:r>
-      <w:proofErr w:type="spellEnd"/>
-      <w:r>
-        <w:rPr>
-          <w:rStyle w:val="CdigoHTML"/>
-          <w:rFonts w:ascii="Times New Roman" w:eastAsiaTheme="minorHAnsi" w:hAnsi="Times New Roman" w:cs="Times New Roman"/>
-          <w:sz w:val="24"/>
-          <w:szCs w:val="24"/>
-        </w:rPr>
-        <w:t xml:space="preserve"> y) {</w:t>
-      </w:r>
-      <w:r>
-        <w:rPr>
-          <w:rFonts w:ascii="Times New Roman" w:hAnsi="Times New Roman" w:cs="Times New Roman"/>
-          <w:sz w:val="24"/>
-          <w:szCs w:val="24"/>
-        </w:rPr>
-        <w:br/>
-      </w:r>
-      <w:r>
-        <w:rPr>
-          <w:rStyle w:val="CdigoHTML"/>
-          <w:rFonts w:ascii="Times New Roman" w:eastAsiaTheme="minorHAnsi" w:hAnsi="Times New Roman" w:cs="Times New Roman"/>
-          <w:sz w:val="24"/>
-          <w:szCs w:val="24"/>
-        </w:rPr>
-        <w:t>    </w:t>
-      </w:r>
-      <w:proofErr w:type="spellStart"/>
-      <w:r>
-        <w:rPr>
-          <w:rStyle w:val="CdigoHTML"/>
-          <w:rFonts w:ascii="Times New Roman" w:eastAsiaTheme="minorHAnsi" w:hAnsi="Times New Roman" w:cs="Times New Roman"/>
-          <w:b/>
-          <w:bCs/>
-          <w:sz w:val="24"/>
-          <w:szCs w:val="24"/>
-        </w:rPr>
-        <w:t>int</w:t>
-      </w:r>
-      <w:proofErr w:type="spellEnd"/>
-      <w:r>
-        <w:rPr>
-          <w:rStyle w:val="CdigoHTML"/>
-          <w:rFonts w:ascii="Times New Roman" w:eastAsiaTheme="minorHAnsi" w:hAnsi="Times New Roman" w:cs="Times New Roman"/>
-          <w:b/>
-          <w:bCs/>
-          <w:sz w:val="24"/>
-          <w:szCs w:val="24"/>
-        </w:rPr>
-        <w:t> </w:t>
-      </w:r>
-      <w:r>
-        <w:rPr>
-          <w:rStyle w:val="CdigoHTML"/>
-          <w:rFonts w:ascii="Times New Roman" w:eastAsiaTheme="minorHAnsi" w:hAnsi="Times New Roman" w:cs="Times New Roman"/>
-          <w:sz w:val="24"/>
-          <w:szCs w:val="24"/>
-        </w:rPr>
-        <w:t>numerador = x-&gt;numerador * y-&gt;numerador;</w:t>
-      </w:r>
-      <w:r>
-        <w:rPr>
-          <w:rFonts w:ascii="Times New Roman" w:hAnsi="Times New Roman" w:cs="Times New Roman"/>
-          <w:sz w:val="24"/>
-          <w:szCs w:val="24"/>
-        </w:rPr>
-        <w:br/>
-      </w:r>
-      <w:r>
-        <w:rPr>
-          <w:rStyle w:val="CdigoHTML"/>
-          <w:rFonts w:ascii="Times New Roman" w:eastAsiaTheme="minorHAnsi" w:hAnsi="Times New Roman" w:cs="Times New Roman"/>
-          <w:sz w:val="24"/>
-          <w:szCs w:val="24"/>
-        </w:rPr>
-        <w:t>    </w:t>
-      </w:r>
-      <w:proofErr w:type="spellStart"/>
-      <w:r>
-        <w:rPr>
-          <w:rStyle w:val="CdigoHTML"/>
-          <w:rFonts w:ascii="Times New Roman" w:eastAsiaTheme="minorHAnsi" w:hAnsi="Times New Roman" w:cs="Times New Roman"/>
-          <w:b/>
-          <w:bCs/>
-          <w:sz w:val="24"/>
-          <w:szCs w:val="24"/>
-        </w:rPr>
-        <w:t>int</w:t>
-      </w:r>
-      <w:proofErr w:type="spellEnd"/>
-      <w:r>
-        <w:rPr>
-          <w:rStyle w:val="CdigoHTML"/>
-          <w:rFonts w:ascii="Times New Roman" w:eastAsiaTheme="minorHAnsi" w:hAnsi="Times New Roman" w:cs="Times New Roman"/>
-          <w:sz w:val="24"/>
-          <w:szCs w:val="24"/>
-        </w:rPr>
-        <w:t> denominador = x-&gt;denominador * y-&gt;denominador;</w:t>
-      </w:r>
-      <w:r>
-        <w:rPr>
-          <w:rFonts w:ascii="Times New Roman" w:hAnsi="Times New Roman" w:cs="Times New Roman"/>
-          <w:sz w:val="24"/>
-          <w:szCs w:val="24"/>
-        </w:rPr>
-        <w:br/>
-      </w:r>
-      <w:r>
-        <w:rPr>
-          <w:rStyle w:val="CdigoHTML"/>
-          <w:rFonts w:ascii="Times New Roman" w:eastAsiaTheme="minorHAnsi" w:hAnsi="Times New Roman" w:cs="Times New Roman"/>
-          <w:sz w:val="24"/>
-          <w:szCs w:val="24"/>
-        </w:rPr>
-        <w:t>    </w:t>
-      </w:r>
-      <w:proofErr w:type="spellStart"/>
-      <w:r>
-        <w:rPr>
-          <w:rStyle w:val="CdigoHTML"/>
-          <w:rFonts w:ascii="Times New Roman" w:eastAsiaTheme="minorHAnsi" w:hAnsi="Times New Roman" w:cs="Times New Roman"/>
-          <w:b/>
-          <w:bCs/>
-          <w:sz w:val="24"/>
-          <w:szCs w:val="24"/>
-        </w:rPr>
-        <w:t>return</w:t>
-      </w:r>
-      <w:proofErr w:type="spellEnd"/>
-      <w:r>
-        <w:rPr>
-          <w:rStyle w:val="CdigoHTML"/>
-          <w:rFonts w:ascii="Times New Roman" w:eastAsiaTheme="minorHAnsi" w:hAnsi="Times New Roman" w:cs="Times New Roman"/>
-          <w:sz w:val="24"/>
-          <w:szCs w:val="24"/>
-        </w:rPr>
-        <w:t> crear(numerador, denominador);</w:t>
-      </w:r>
-      <w:r>
-        <w:rPr>
-          <w:rFonts w:ascii="Times New Roman" w:hAnsi="Times New Roman" w:cs="Times New Roman"/>
-          <w:sz w:val="24"/>
-          <w:szCs w:val="24"/>
-        </w:rPr>
-        <w:br/>
-      </w:r>
-      <w:r>
-        <w:rPr>
-          <w:rStyle w:val="CdigoHTML"/>
-          <w:rFonts w:ascii="Times New Roman" w:eastAsiaTheme="minorHAnsi" w:hAnsi="Times New Roman" w:cs="Times New Roman"/>
-          <w:sz w:val="24"/>
-          <w:szCs w:val="24"/>
-        </w:rPr>
-        <w:t>}</w:t>
-      </w:r>
-      <w:r>
-        <w:rPr>
-          <w:rFonts w:ascii="Times New Roman" w:hAnsi="Times New Roman" w:cs="Times New Roman"/>
-          <w:sz w:val="24"/>
-          <w:szCs w:val="24"/>
-        </w:rPr>
-        <w:br/>
-      </w:r>
-      <w:r>
-        <w:rPr>
-          <w:rFonts w:ascii="Times New Roman" w:hAnsi="Times New Roman" w:cs="Times New Roman"/>
-          <w:sz w:val="24"/>
-          <w:szCs w:val="24"/>
-        </w:rPr>
-        <w:br/>
-      </w:r>
-      <w:proofErr w:type="spellStart"/>
-      <w:r>
-        <w:rPr>
-          <w:rStyle w:val="CdigoHTML"/>
-          <w:rFonts w:ascii="Times New Roman" w:eastAsiaTheme="minorHAnsi" w:hAnsi="Times New Roman" w:cs="Times New Roman"/>
-          <w:sz w:val="24"/>
-          <w:szCs w:val="24"/>
-        </w:rPr>
-        <w:t>Fraccion</w:t>
-      </w:r>
-      <w:proofErr w:type="spellEnd"/>
-      <w:r>
-        <w:rPr>
-          <w:rStyle w:val="CdigoHTML"/>
-          <w:rFonts w:ascii="Times New Roman" w:eastAsiaTheme="minorHAnsi" w:hAnsi="Times New Roman" w:cs="Times New Roman"/>
-          <w:sz w:val="24"/>
-          <w:szCs w:val="24"/>
-        </w:rPr>
-        <w:t xml:space="preserve"> dividir(</w:t>
-      </w:r>
-      <w:proofErr w:type="spellStart"/>
-      <w:r>
-        <w:rPr>
-          <w:rStyle w:val="CdigoHTML"/>
-          <w:rFonts w:ascii="Times New Roman" w:eastAsiaTheme="minorHAnsi" w:hAnsi="Times New Roman" w:cs="Times New Roman"/>
-          <w:sz w:val="24"/>
-          <w:szCs w:val="24"/>
-        </w:rPr>
-        <w:t>Fraccion</w:t>
-      </w:r>
-      <w:proofErr w:type="spellEnd"/>
-      <w:r>
-        <w:rPr>
-          <w:rStyle w:val="CdigoHTML"/>
-          <w:rFonts w:ascii="Times New Roman" w:eastAsiaTheme="minorHAnsi" w:hAnsi="Times New Roman" w:cs="Times New Roman"/>
-          <w:sz w:val="24"/>
-          <w:szCs w:val="24"/>
-        </w:rPr>
-        <w:t xml:space="preserve"> x, </w:t>
-      </w:r>
-      <w:proofErr w:type="spellStart"/>
-      <w:r>
-        <w:rPr>
-          <w:rStyle w:val="CdigoHTML"/>
-          <w:rFonts w:ascii="Times New Roman" w:eastAsiaTheme="minorHAnsi" w:hAnsi="Times New Roman" w:cs="Times New Roman"/>
-          <w:sz w:val="24"/>
-          <w:szCs w:val="24"/>
-        </w:rPr>
-        <w:t>Fraccion</w:t>
-      </w:r>
-      <w:proofErr w:type="spellEnd"/>
-      <w:r>
-        <w:rPr>
-          <w:rStyle w:val="CdigoHTML"/>
-          <w:rFonts w:ascii="Times New Roman" w:eastAsiaTheme="minorHAnsi" w:hAnsi="Times New Roman" w:cs="Times New Roman"/>
-          <w:sz w:val="24"/>
-          <w:szCs w:val="24"/>
-        </w:rPr>
-        <w:t xml:space="preserve"> y) {</w:t>
-      </w:r>
-      <w:r>
-        <w:rPr>
-          <w:rFonts w:ascii="Times New Roman" w:hAnsi="Times New Roman" w:cs="Times New Roman"/>
-          <w:sz w:val="24"/>
-          <w:szCs w:val="24"/>
-        </w:rPr>
-        <w:br/>
-      </w:r>
-      <w:r>
-        <w:rPr>
-          <w:rStyle w:val="CdigoHTML"/>
-          <w:rFonts w:ascii="Times New Roman" w:eastAsiaTheme="minorHAnsi" w:hAnsi="Times New Roman" w:cs="Times New Roman"/>
-          <w:sz w:val="24"/>
-          <w:szCs w:val="24"/>
-        </w:rPr>
-        <w:t>    </w:t>
-      </w:r>
-      <w:proofErr w:type="spellStart"/>
-      <w:r>
-        <w:rPr>
-          <w:rStyle w:val="CdigoHTML"/>
-          <w:rFonts w:ascii="Times New Roman" w:eastAsiaTheme="minorHAnsi" w:hAnsi="Times New Roman" w:cs="Times New Roman"/>
-          <w:b/>
-          <w:bCs/>
-          <w:sz w:val="24"/>
-          <w:szCs w:val="24"/>
-        </w:rPr>
-        <w:t>int</w:t>
-      </w:r>
-      <w:proofErr w:type="spellEnd"/>
-      <w:r>
-        <w:rPr>
-          <w:rStyle w:val="CdigoHTML"/>
-          <w:rFonts w:ascii="Times New Roman" w:eastAsiaTheme="minorHAnsi" w:hAnsi="Times New Roman" w:cs="Times New Roman"/>
-          <w:sz w:val="24"/>
-          <w:szCs w:val="24"/>
-        </w:rPr>
-        <w:t> numerador = x-&gt;numerador * y-&gt;denominador;</w:t>
-      </w:r>
-      <w:r>
-        <w:rPr>
-          <w:rFonts w:ascii="Times New Roman" w:hAnsi="Times New Roman" w:cs="Times New Roman"/>
-          <w:sz w:val="24"/>
-          <w:szCs w:val="24"/>
-        </w:rPr>
-        <w:br/>
-      </w:r>
-      <w:r>
-        <w:rPr>
-          <w:rStyle w:val="CdigoHTML"/>
-          <w:rFonts w:ascii="Times New Roman" w:eastAsiaTheme="minorHAnsi" w:hAnsi="Times New Roman" w:cs="Times New Roman"/>
-          <w:sz w:val="24"/>
-          <w:szCs w:val="24"/>
-        </w:rPr>
-        <w:t>    </w:t>
-      </w:r>
-      <w:proofErr w:type="spellStart"/>
-      <w:r>
-        <w:rPr>
-          <w:rStyle w:val="CdigoHTML"/>
-          <w:rFonts w:ascii="Times New Roman" w:eastAsiaTheme="minorHAnsi" w:hAnsi="Times New Roman" w:cs="Times New Roman"/>
-          <w:b/>
-          <w:bCs/>
-          <w:sz w:val="24"/>
-          <w:szCs w:val="24"/>
-        </w:rPr>
-        <w:t>int</w:t>
-      </w:r>
-      <w:proofErr w:type="spellEnd"/>
-      <w:r>
-        <w:rPr>
-          <w:rStyle w:val="CdigoHTML"/>
-          <w:rFonts w:ascii="Times New Roman" w:eastAsiaTheme="minorHAnsi" w:hAnsi="Times New Roman" w:cs="Times New Roman"/>
-          <w:sz w:val="24"/>
-          <w:szCs w:val="24"/>
-        </w:rPr>
-        <w:t> denominador = x-&gt;denominador * y-&gt;numerador;</w:t>
-      </w:r>
-      <w:r>
-        <w:rPr>
-          <w:rFonts w:ascii="Times New Roman" w:hAnsi="Times New Roman" w:cs="Times New Roman"/>
-          <w:sz w:val="24"/>
-          <w:szCs w:val="24"/>
-        </w:rPr>
-        <w:br/>
-      </w:r>
-      <w:r>
-        <w:rPr>
-          <w:rStyle w:val="CdigoHTML"/>
-          <w:rFonts w:ascii="Times New Roman" w:eastAsiaTheme="minorHAnsi" w:hAnsi="Times New Roman" w:cs="Times New Roman"/>
-          <w:sz w:val="24"/>
-          <w:szCs w:val="24"/>
-        </w:rPr>
-        <w:t>    </w:t>
-      </w:r>
-      <w:proofErr w:type="spellStart"/>
-      <w:r>
-        <w:rPr>
-          <w:rStyle w:val="CdigoHTML"/>
-          <w:rFonts w:ascii="Times New Roman" w:eastAsiaTheme="minorHAnsi" w:hAnsi="Times New Roman" w:cs="Times New Roman"/>
-          <w:b/>
-          <w:bCs/>
-          <w:sz w:val="24"/>
-          <w:szCs w:val="24"/>
-        </w:rPr>
-        <w:t>return</w:t>
-      </w:r>
-      <w:proofErr w:type="spellEnd"/>
-      <w:r>
-        <w:rPr>
-          <w:rStyle w:val="CdigoHTML"/>
-          <w:rFonts w:ascii="Times New Roman" w:eastAsiaTheme="minorHAnsi" w:hAnsi="Times New Roman" w:cs="Times New Roman"/>
-          <w:sz w:val="24"/>
-          <w:szCs w:val="24"/>
-        </w:rPr>
-        <w:t> crear(numerador, denominador);</w:t>
-      </w:r>
-      <w:r>
-        <w:rPr>
-          <w:rFonts w:ascii="Times New Roman" w:hAnsi="Times New Roman" w:cs="Times New Roman"/>
-          <w:sz w:val="24"/>
-          <w:szCs w:val="24"/>
-        </w:rPr>
-        <w:br/>
-      </w:r>
-      <w:r>
-        <w:rPr>
-          <w:rStyle w:val="CdigoHTML"/>
-          <w:rFonts w:ascii="Times New Roman" w:eastAsiaTheme="minorHAnsi" w:hAnsi="Times New Roman" w:cs="Times New Roman"/>
-          <w:sz w:val="24"/>
-          <w:szCs w:val="24"/>
-        </w:rPr>
-        <w:t>}</w:t>
-      </w:r>
-      <w:r>
-        <w:rPr>
-          <w:rFonts w:ascii="Times New Roman" w:hAnsi="Times New Roman" w:cs="Times New Roman"/>
-          <w:sz w:val="24"/>
-          <w:szCs w:val="24"/>
-        </w:rPr>
-        <w:br/>
-      </w:r>
-      <w:r>
-        <w:rPr>
-          <w:rFonts w:ascii="Times New Roman" w:hAnsi="Times New Roman" w:cs="Times New Roman"/>
-          <w:sz w:val="24"/>
-          <w:szCs w:val="24"/>
-        </w:rPr>
-        <w:br/>
-      </w:r>
-      <w:proofErr w:type="spellStart"/>
-      <w:r>
-        <w:rPr>
-          <w:rStyle w:val="CdigoHTML"/>
-          <w:rFonts w:ascii="Times New Roman" w:eastAsiaTheme="minorHAnsi" w:hAnsi="Times New Roman" w:cs="Times New Roman"/>
-          <w:b/>
-          <w:bCs/>
-          <w:sz w:val="24"/>
-          <w:szCs w:val="24"/>
-        </w:rPr>
-        <w:t>int</w:t>
-      </w:r>
-      <w:proofErr w:type="spellEnd"/>
-      <w:r>
-        <w:rPr>
-          <w:rStyle w:val="CdigoHTML"/>
-          <w:rFonts w:ascii="Times New Roman" w:eastAsiaTheme="minorHAnsi" w:hAnsi="Times New Roman" w:cs="Times New Roman"/>
-          <w:sz w:val="24"/>
-          <w:szCs w:val="24"/>
-        </w:rPr>
-        <w:t> iguales(</w:t>
-      </w:r>
-      <w:proofErr w:type="spellStart"/>
-      <w:r>
-        <w:rPr>
-          <w:rStyle w:val="CdigoHTML"/>
-          <w:rFonts w:ascii="Times New Roman" w:eastAsiaTheme="minorHAnsi" w:hAnsi="Times New Roman" w:cs="Times New Roman"/>
-          <w:sz w:val="24"/>
-          <w:szCs w:val="24"/>
-        </w:rPr>
-        <w:t>Fraccion</w:t>
-      </w:r>
-      <w:proofErr w:type="spellEnd"/>
-      <w:r>
-        <w:rPr>
-          <w:rStyle w:val="CdigoHTML"/>
-          <w:rFonts w:ascii="Times New Roman" w:eastAsiaTheme="minorHAnsi" w:hAnsi="Times New Roman" w:cs="Times New Roman"/>
-          <w:sz w:val="24"/>
-          <w:szCs w:val="24"/>
-        </w:rPr>
-        <w:t xml:space="preserve"> x, </w:t>
-      </w:r>
-      <w:proofErr w:type="spellStart"/>
-      <w:r>
-        <w:rPr>
-          <w:rStyle w:val="CdigoHTML"/>
-          <w:rFonts w:ascii="Times New Roman" w:eastAsiaTheme="minorHAnsi" w:hAnsi="Times New Roman" w:cs="Times New Roman"/>
-          <w:sz w:val="24"/>
-          <w:szCs w:val="24"/>
-        </w:rPr>
-        <w:t>Fraccion</w:t>
-      </w:r>
-      <w:proofErr w:type="spellEnd"/>
-      <w:r>
-        <w:rPr>
-          <w:rStyle w:val="CdigoHTML"/>
-          <w:rFonts w:ascii="Times New Roman" w:eastAsiaTheme="minorHAnsi" w:hAnsi="Times New Roman" w:cs="Times New Roman"/>
-          <w:sz w:val="24"/>
-          <w:szCs w:val="24"/>
-        </w:rPr>
-        <w:t xml:space="preserve"> y) {</w:t>
-      </w:r>
-      <w:r>
-        <w:rPr>
-          <w:rFonts w:ascii="Times New Roman" w:hAnsi="Times New Roman" w:cs="Times New Roman"/>
-          <w:sz w:val="24"/>
-          <w:szCs w:val="24"/>
-        </w:rPr>
-        <w:br/>
-      </w:r>
-      <w:r>
-        <w:rPr>
-          <w:rStyle w:val="CdigoHTML"/>
-          <w:rFonts w:ascii="Times New Roman" w:eastAsiaTheme="minorHAnsi" w:hAnsi="Times New Roman" w:cs="Times New Roman"/>
-          <w:sz w:val="24"/>
-          <w:szCs w:val="24"/>
-        </w:rPr>
-        <w:t>    </w:t>
-      </w:r>
-      <w:proofErr w:type="spellStart"/>
-      <w:r>
-        <w:rPr>
-          <w:rStyle w:val="CdigoHTML"/>
-          <w:rFonts w:ascii="Times New Roman" w:eastAsiaTheme="minorHAnsi" w:hAnsi="Times New Roman" w:cs="Times New Roman"/>
-          <w:b/>
-          <w:bCs/>
-          <w:sz w:val="24"/>
-          <w:szCs w:val="24"/>
-        </w:rPr>
-        <w:t>return</w:t>
-      </w:r>
-      <w:proofErr w:type="spellEnd"/>
-      <w:r>
-        <w:rPr>
-          <w:rStyle w:val="CdigoHTML"/>
-          <w:rFonts w:ascii="Times New Roman" w:eastAsiaTheme="minorHAnsi" w:hAnsi="Times New Roman" w:cs="Times New Roman"/>
-          <w:sz w:val="24"/>
-          <w:szCs w:val="24"/>
-        </w:rPr>
-        <w:t> x-&gt;numerador * y-&gt;denominador == x-&gt;denominador * y-&gt;numerador;</w:t>
-      </w:r>
-      <w:r>
-        <w:rPr>
-          <w:rFonts w:ascii="Times New Roman" w:hAnsi="Times New Roman" w:cs="Times New Roman"/>
-          <w:sz w:val="24"/>
-          <w:szCs w:val="24"/>
-        </w:rPr>
-        <w:br/>
-      </w:r>
-      <w:r>
-        <w:rPr>
-          <w:rStyle w:val="CdigoHTML"/>
-          <w:rFonts w:ascii="Times New Roman" w:eastAsiaTheme="minorHAnsi" w:hAnsi="Times New Roman" w:cs="Times New Roman"/>
-          <w:sz w:val="24"/>
-          <w:szCs w:val="24"/>
-        </w:rPr>
-        <w:t>}</w:t>
-      </w:r>
-      <w:r>
-        <w:rPr>
-          <w:rFonts w:ascii="Times New Roman" w:hAnsi="Times New Roman" w:cs="Times New Roman"/>
-          <w:sz w:val="24"/>
-          <w:szCs w:val="24"/>
-        </w:rPr>
-        <w:br/>
-      </w:r>
-      <w:r>
-        <w:rPr>
-          <w:rFonts w:ascii="Times New Roman" w:hAnsi="Times New Roman" w:cs="Times New Roman"/>
-          <w:sz w:val="24"/>
-          <w:szCs w:val="24"/>
-        </w:rPr>
-        <w:br/>
-      </w:r>
-      <w:proofErr w:type="spellStart"/>
-      <w:r>
-        <w:rPr>
-          <w:rStyle w:val="CdigoHTML"/>
-          <w:rFonts w:ascii="Times New Roman" w:eastAsiaTheme="minorHAnsi" w:hAnsi="Times New Roman" w:cs="Times New Roman"/>
-          <w:b/>
-          <w:bCs/>
-          <w:sz w:val="24"/>
-          <w:szCs w:val="24"/>
-        </w:rPr>
-        <w:t>int</w:t>
-      </w:r>
-      <w:proofErr w:type="spellEnd"/>
-      <w:r>
-        <w:rPr>
-          <w:rStyle w:val="CdigoHTML"/>
-          <w:rFonts w:ascii="Times New Roman" w:eastAsiaTheme="minorHAnsi" w:hAnsi="Times New Roman" w:cs="Times New Roman"/>
-          <w:sz w:val="24"/>
-          <w:szCs w:val="24"/>
-        </w:rPr>
-        <w:t> </w:t>
-      </w:r>
-      <w:proofErr w:type="spellStart"/>
-      <w:r>
-        <w:rPr>
-          <w:rStyle w:val="CdigoHTML"/>
-          <w:rFonts w:ascii="Times New Roman" w:eastAsiaTheme="minorHAnsi" w:hAnsi="Times New Roman" w:cs="Times New Roman"/>
-          <w:sz w:val="24"/>
-          <w:szCs w:val="24"/>
-        </w:rPr>
-        <w:t>maximoComunDenominador</w:t>
-      </w:r>
-      <w:proofErr w:type="spellEnd"/>
-      <w:r>
-        <w:rPr>
-          <w:rStyle w:val="CdigoHTML"/>
-          <w:rFonts w:ascii="Times New Roman" w:eastAsiaTheme="minorHAnsi" w:hAnsi="Times New Roman" w:cs="Times New Roman"/>
-          <w:sz w:val="24"/>
-          <w:szCs w:val="24"/>
-        </w:rPr>
-        <w:t>(</w:t>
-      </w:r>
-      <w:proofErr w:type="spellStart"/>
-      <w:r>
-        <w:rPr>
-          <w:rStyle w:val="CdigoHTML"/>
-          <w:rFonts w:ascii="Times New Roman" w:eastAsiaTheme="minorHAnsi" w:hAnsi="Times New Roman" w:cs="Times New Roman"/>
-          <w:b/>
-          <w:bCs/>
-          <w:sz w:val="24"/>
-          <w:szCs w:val="24"/>
-        </w:rPr>
-        <w:t>int</w:t>
-      </w:r>
-      <w:proofErr w:type="spellEnd"/>
-      <w:r>
-        <w:rPr>
-          <w:rStyle w:val="CdigoHTML"/>
-          <w:rFonts w:ascii="Times New Roman" w:eastAsiaTheme="minorHAnsi" w:hAnsi="Times New Roman" w:cs="Times New Roman"/>
-          <w:sz w:val="24"/>
-          <w:szCs w:val="24"/>
-        </w:rPr>
-        <w:t> mayor, </w:t>
-      </w:r>
-      <w:proofErr w:type="spellStart"/>
-      <w:r>
-        <w:rPr>
-          <w:rStyle w:val="CdigoHTML"/>
-          <w:rFonts w:ascii="Times New Roman" w:eastAsiaTheme="minorHAnsi" w:hAnsi="Times New Roman" w:cs="Times New Roman"/>
-          <w:b/>
-          <w:bCs/>
-          <w:sz w:val="24"/>
-          <w:szCs w:val="24"/>
-        </w:rPr>
-        <w:t>int</w:t>
-      </w:r>
-      <w:proofErr w:type="spellEnd"/>
-      <w:r>
-        <w:rPr>
-          <w:rStyle w:val="CdigoHTML"/>
-          <w:rFonts w:ascii="Times New Roman" w:eastAsiaTheme="minorHAnsi" w:hAnsi="Times New Roman" w:cs="Times New Roman"/>
-          <w:sz w:val="24"/>
-          <w:szCs w:val="24"/>
-        </w:rPr>
-        <w:t> menor) {</w:t>
-      </w:r>
-      <w:r>
-        <w:rPr>
-          <w:rFonts w:ascii="Times New Roman" w:hAnsi="Times New Roman" w:cs="Times New Roman"/>
-          <w:sz w:val="24"/>
-          <w:szCs w:val="24"/>
-        </w:rPr>
-        <w:br/>
-      </w:r>
-      <w:r>
-        <w:rPr>
-          <w:rStyle w:val="CdigoHTML"/>
-          <w:rFonts w:ascii="Times New Roman" w:eastAsiaTheme="minorHAnsi" w:hAnsi="Times New Roman" w:cs="Times New Roman"/>
-          <w:sz w:val="24"/>
-          <w:szCs w:val="24"/>
-        </w:rPr>
-        <w:t>    </w:t>
-      </w:r>
-      <w:proofErr w:type="spellStart"/>
-      <w:r>
-        <w:rPr>
-          <w:rStyle w:val="CdigoHTML"/>
-          <w:rFonts w:ascii="Times New Roman" w:eastAsiaTheme="minorHAnsi" w:hAnsi="Times New Roman" w:cs="Times New Roman"/>
-          <w:b/>
-          <w:bCs/>
-          <w:sz w:val="24"/>
-          <w:szCs w:val="24"/>
-        </w:rPr>
-        <w:t>if</w:t>
-      </w:r>
-      <w:proofErr w:type="spellEnd"/>
-      <w:r>
-        <w:rPr>
-          <w:rStyle w:val="CdigoHTML"/>
-          <w:rFonts w:ascii="Times New Roman" w:eastAsiaTheme="minorHAnsi" w:hAnsi="Times New Roman" w:cs="Times New Roman"/>
-          <w:sz w:val="24"/>
-          <w:szCs w:val="24"/>
-        </w:rPr>
-        <w:t> (menor == 0) {</w:t>
-      </w:r>
-      <w:r>
-        <w:rPr>
-          <w:rFonts w:ascii="Times New Roman" w:hAnsi="Times New Roman" w:cs="Times New Roman"/>
-          <w:sz w:val="24"/>
-          <w:szCs w:val="24"/>
-        </w:rPr>
-        <w:br/>
-      </w:r>
-      <w:r>
-        <w:rPr>
-          <w:rStyle w:val="CdigoHTML"/>
-          <w:rFonts w:ascii="Times New Roman" w:eastAsiaTheme="minorHAnsi" w:hAnsi="Times New Roman" w:cs="Times New Roman"/>
-          <w:sz w:val="24"/>
-          <w:szCs w:val="24"/>
-        </w:rPr>
-        <w:t>        </w:t>
-      </w:r>
-      <w:proofErr w:type="spellStart"/>
-      <w:r>
-        <w:rPr>
-          <w:rStyle w:val="CdigoHTML"/>
-          <w:rFonts w:ascii="Times New Roman" w:eastAsiaTheme="minorHAnsi" w:hAnsi="Times New Roman" w:cs="Times New Roman"/>
-          <w:b/>
-          <w:bCs/>
-          <w:sz w:val="24"/>
-          <w:szCs w:val="24"/>
-        </w:rPr>
-        <w:t>return</w:t>
-      </w:r>
-      <w:proofErr w:type="spellEnd"/>
-      <w:r>
-        <w:rPr>
-          <w:rStyle w:val="CdigoHTML"/>
-          <w:rFonts w:ascii="Times New Roman" w:eastAsiaTheme="minorHAnsi" w:hAnsi="Times New Roman" w:cs="Times New Roman"/>
-          <w:b/>
-          <w:bCs/>
-          <w:sz w:val="24"/>
-          <w:szCs w:val="24"/>
-        </w:rPr>
-        <w:t> </w:t>
-      </w:r>
-      <w:r>
-        <w:rPr>
-          <w:rStyle w:val="CdigoHTML"/>
-          <w:rFonts w:ascii="Times New Roman" w:eastAsiaTheme="minorHAnsi" w:hAnsi="Times New Roman" w:cs="Times New Roman"/>
-          <w:sz w:val="24"/>
-          <w:szCs w:val="24"/>
-        </w:rPr>
-        <w:t>mayor;</w:t>
-      </w:r>
-      <w:r>
-        <w:rPr>
-          <w:rFonts w:ascii="Times New Roman" w:hAnsi="Times New Roman" w:cs="Times New Roman"/>
-          <w:sz w:val="24"/>
-          <w:szCs w:val="24"/>
-        </w:rPr>
-        <w:br/>
-      </w:r>
-      <w:r>
-        <w:rPr>
-          <w:rStyle w:val="CdigoHTML"/>
-          <w:rFonts w:ascii="Times New Roman" w:eastAsiaTheme="minorHAnsi" w:hAnsi="Times New Roman" w:cs="Times New Roman"/>
-          <w:sz w:val="24"/>
-          <w:szCs w:val="24"/>
-        </w:rPr>
-        <w:t>    }</w:t>
-      </w:r>
-      <w:r>
-        <w:rPr>
-          <w:rFonts w:ascii="Times New Roman" w:hAnsi="Times New Roman" w:cs="Times New Roman"/>
-          <w:sz w:val="24"/>
-          <w:szCs w:val="24"/>
-        </w:rPr>
-        <w:br/>
-      </w:r>
-      <w:r>
-        <w:rPr>
-          <w:rStyle w:val="CdigoHTML"/>
-          <w:rFonts w:ascii="Times New Roman" w:eastAsiaTheme="minorHAnsi" w:hAnsi="Times New Roman" w:cs="Times New Roman"/>
-          <w:sz w:val="24"/>
-          <w:szCs w:val="24"/>
-        </w:rPr>
-        <w:t>    </w:t>
-      </w:r>
-      <w:proofErr w:type="spellStart"/>
-      <w:r>
-        <w:rPr>
-          <w:rStyle w:val="CdigoHTML"/>
-          <w:rFonts w:ascii="Times New Roman" w:eastAsiaTheme="minorHAnsi" w:hAnsi="Times New Roman" w:cs="Times New Roman"/>
-          <w:b/>
-          <w:bCs/>
-          <w:sz w:val="24"/>
-          <w:szCs w:val="24"/>
-        </w:rPr>
-        <w:t>if</w:t>
-      </w:r>
-      <w:proofErr w:type="spellEnd"/>
-      <w:r>
-        <w:rPr>
-          <w:rStyle w:val="CdigoHTML"/>
-          <w:rFonts w:ascii="Times New Roman" w:eastAsiaTheme="minorHAnsi" w:hAnsi="Times New Roman" w:cs="Times New Roman"/>
-          <w:sz w:val="24"/>
-          <w:szCs w:val="24"/>
-        </w:rPr>
-        <w:t> (menor &gt; mayor) {</w:t>
-      </w:r>
-      <w:r>
-        <w:rPr>
-          <w:rFonts w:ascii="Times New Roman" w:hAnsi="Times New Roman" w:cs="Times New Roman"/>
-          <w:sz w:val="24"/>
-          <w:szCs w:val="24"/>
-        </w:rPr>
-        <w:br/>
-      </w:r>
-      <w:r>
-        <w:rPr>
-          <w:rStyle w:val="CdigoHTML"/>
-          <w:rFonts w:ascii="Times New Roman" w:eastAsiaTheme="minorHAnsi" w:hAnsi="Times New Roman" w:cs="Times New Roman"/>
-          <w:sz w:val="24"/>
-          <w:szCs w:val="24"/>
-        </w:rPr>
-        <w:t>        </w:t>
-      </w:r>
-      <w:proofErr w:type="spellStart"/>
-      <w:r>
-        <w:rPr>
-          <w:rStyle w:val="CdigoHTML"/>
-          <w:rFonts w:ascii="Times New Roman" w:eastAsiaTheme="minorHAnsi" w:hAnsi="Times New Roman" w:cs="Times New Roman"/>
-          <w:b/>
-          <w:bCs/>
-          <w:sz w:val="24"/>
-          <w:szCs w:val="24"/>
-        </w:rPr>
-        <w:t>return</w:t>
-      </w:r>
-      <w:proofErr w:type="spellEnd"/>
-      <w:r>
-        <w:rPr>
-          <w:rStyle w:val="CdigoHTML"/>
-          <w:rFonts w:ascii="Times New Roman" w:eastAsiaTheme="minorHAnsi" w:hAnsi="Times New Roman" w:cs="Times New Roman"/>
-          <w:sz w:val="24"/>
-          <w:szCs w:val="24"/>
-        </w:rPr>
-        <w:t> </w:t>
-      </w:r>
-      <w:proofErr w:type="spellStart"/>
-      <w:r>
-        <w:rPr>
-          <w:rStyle w:val="CdigoHTML"/>
-          <w:rFonts w:ascii="Times New Roman" w:eastAsiaTheme="minorHAnsi" w:hAnsi="Times New Roman" w:cs="Times New Roman"/>
-          <w:sz w:val="24"/>
-          <w:szCs w:val="24"/>
-        </w:rPr>
-        <w:t>maximoComunDenominador</w:t>
-      </w:r>
-      <w:proofErr w:type="spellEnd"/>
-      <w:r>
-        <w:rPr>
-          <w:rStyle w:val="CdigoHTML"/>
-          <w:rFonts w:ascii="Times New Roman" w:eastAsiaTheme="minorHAnsi" w:hAnsi="Times New Roman" w:cs="Times New Roman"/>
-          <w:sz w:val="24"/>
-          <w:szCs w:val="24"/>
-        </w:rPr>
-        <w:t>(menor, mayor);</w:t>
-      </w:r>
-      <w:r>
-        <w:rPr>
-          <w:rFonts w:ascii="Times New Roman" w:hAnsi="Times New Roman" w:cs="Times New Roman"/>
-          <w:sz w:val="24"/>
-          <w:szCs w:val="24"/>
-        </w:rPr>
-        <w:br/>
-      </w:r>
-      <w:r>
-        <w:rPr>
-          <w:rStyle w:val="CdigoHTML"/>
-          <w:rFonts w:ascii="Times New Roman" w:eastAsiaTheme="minorHAnsi" w:hAnsi="Times New Roman" w:cs="Times New Roman"/>
-          <w:sz w:val="24"/>
-          <w:szCs w:val="24"/>
-        </w:rPr>
-        <w:t>    }</w:t>
-      </w:r>
-      <w:r>
-        <w:rPr>
-          <w:rFonts w:ascii="Times New Roman" w:hAnsi="Times New Roman" w:cs="Times New Roman"/>
-          <w:sz w:val="24"/>
-          <w:szCs w:val="24"/>
-        </w:rPr>
-        <w:br/>
-      </w:r>
-      <w:r>
-        <w:rPr>
-          <w:rStyle w:val="CdigoHTML"/>
-          <w:rFonts w:ascii="Times New Roman" w:eastAsiaTheme="minorHAnsi" w:hAnsi="Times New Roman" w:cs="Times New Roman"/>
-          <w:sz w:val="24"/>
-          <w:szCs w:val="24"/>
-        </w:rPr>
-        <w:t>    </w:t>
-      </w:r>
-      <w:proofErr w:type="spellStart"/>
-      <w:r>
-        <w:rPr>
-          <w:rStyle w:val="CdigoHTML"/>
-          <w:rFonts w:ascii="Times New Roman" w:eastAsiaTheme="minorHAnsi" w:hAnsi="Times New Roman" w:cs="Times New Roman"/>
-          <w:b/>
-          <w:bCs/>
-          <w:sz w:val="24"/>
-          <w:szCs w:val="24"/>
-        </w:rPr>
-        <w:t>int</w:t>
-      </w:r>
-      <w:proofErr w:type="spellEnd"/>
-      <w:r>
-        <w:rPr>
-          <w:rStyle w:val="CdigoHTML"/>
-          <w:rFonts w:ascii="Times New Roman" w:eastAsiaTheme="minorHAnsi" w:hAnsi="Times New Roman" w:cs="Times New Roman"/>
-          <w:b/>
-          <w:bCs/>
-          <w:sz w:val="24"/>
-          <w:szCs w:val="24"/>
-        </w:rPr>
-        <w:t> </w:t>
-      </w:r>
-      <w:r>
-        <w:rPr>
-          <w:rStyle w:val="CdigoHTML"/>
-          <w:rFonts w:ascii="Times New Roman" w:eastAsiaTheme="minorHAnsi" w:hAnsi="Times New Roman" w:cs="Times New Roman"/>
-          <w:sz w:val="24"/>
-          <w:szCs w:val="24"/>
-        </w:rPr>
-        <w:t>resto = mayor % menor;</w:t>
-      </w:r>
-      <w:r>
-        <w:rPr>
-          <w:rFonts w:ascii="Times New Roman" w:hAnsi="Times New Roman" w:cs="Times New Roman"/>
-          <w:sz w:val="24"/>
-          <w:szCs w:val="24"/>
-        </w:rPr>
-        <w:br/>
-      </w:r>
-      <w:r>
-        <w:rPr>
-          <w:rStyle w:val="CdigoHTML"/>
-          <w:rFonts w:ascii="Times New Roman" w:eastAsiaTheme="minorHAnsi" w:hAnsi="Times New Roman" w:cs="Times New Roman"/>
-          <w:sz w:val="24"/>
-          <w:szCs w:val="24"/>
-        </w:rPr>
-        <w:t>    </w:t>
-      </w:r>
-      <w:proofErr w:type="spellStart"/>
-      <w:r>
-        <w:rPr>
-          <w:rStyle w:val="CdigoHTML"/>
-          <w:rFonts w:ascii="Times New Roman" w:eastAsiaTheme="minorHAnsi" w:hAnsi="Times New Roman" w:cs="Times New Roman"/>
-          <w:b/>
-          <w:bCs/>
-          <w:sz w:val="24"/>
-          <w:szCs w:val="24"/>
-        </w:rPr>
-        <w:t>return</w:t>
-      </w:r>
-      <w:proofErr w:type="spellEnd"/>
-      <w:r>
-        <w:rPr>
-          <w:rStyle w:val="CdigoHTML"/>
-          <w:rFonts w:ascii="Times New Roman" w:eastAsiaTheme="minorHAnsi" w:hAnsi="Times New Roman" w:cs="Times New Roman"/>
-          <w:sz w:val="24"/>
-          <w:szCs w:val="24"/>
-        </w:rPr>
-        <w:t> </w:t>
-      </w:r>
-      <w:proofErr w:type="spellStart"/>
-      <w:r>
-        <w:rPr>
-          <w:rStyle w:val="CdigoHTML"/>
-          <w:rFonts w:ascii="Times New Roman" w:eastAsiaTheme="minorHAnsi" w:hAnsi="Times New Roman" w:cs="Times New Roman"/>
-          <w:sz w:val="24"/>
-          <w:szCs w:val="24"/>
-        </w:rPr>
-        <w:t>maximoComunDenominador</w:t>
-      </w:r>
-      <w:proofErr w:type="spellEnd"/>
-      <w:r>
-        <w:rPr>
-          <w:rStyle w:val="CdigoHTML"/>
-          <w:rFonts w:ascii="Times New Roman" w:eastAsiaTheme="minorHAnsi" w:hAnsi="Times New Roman" w:cs="Times New Roman"/>
-          <w:sz w:val="24"/>
-          <w:szCs w:val="24"/>
-        </w:rPr>
-        <w:t>(menor, resto);</w:t>
-      </w:r>
-      <w:r>
-        <w:rPr>
-          <w:rFonts w:ascii="Times New Roman" w:hAnsi="Times New Roman" w:cs="Times New Roman"/>
-          <w:sz w:val="24"/>
-          <w:szCs w:val="24"/>
-        </w:rPr>
-        <w:br/>
-      </w:r>
-      <w:r>
-        <w:rPr>
-          <w:rStyle w:val="CdigoHTML"/>
-          <w:rFonts w:ascii="Times New Roman" w:eastAsiaTheme="minorHAnsi" w:hAnsi="Times New Roman" w:cs="Times New Roman"/>
-          <w:sz w:val="24"/>
-          <w:szCs w:val="24"/>
-        </w:rPr>
-        <w:t>}</w:t>
-      </w:r>
-      <w:r>
-        <w:rPr>
-          <w:rFonts w:ascii="Times New Roman" w:hAnsi="Times New Roman" w:cs="Times New Roman"/>
-          <w:sz w:val="24"/>
-          <w:szCs w:val="24"/>
-        </w:rPr>
-        <w:br/>
-      </w:r>
-      <w:r>
-        <w:rPr>
-          <w:rFonts w:ascii="Times New Roman" w:hAnsi="Times New Roman" w:cs="Times New Roman"/>
-          <w:sz w:val="24"/>
-          <w:szCs w:val="24"/>
-        </w:rPr>
-        <w:br/>
-      </w:r>
-      <w:proofErr w:type="spellStart"/>
-      <w:r>
-        <w:rPr>
-          <w:rStyle w:val="CdigoHTML"/>
-          <w:rFonts w:ascii="Times New Roman" w:eastAsiaTheme="minorHAnsi" w:hAnsi="Times New Roman" w:cs="Times New Roman"/>
-          <w:sz w:val="24"/>
-          <w:szCs w:val="24"/>
-        </w:rPr>
-        <w:t>Fraccion</w:t>
-      </w:r>
-      <w:proofErr w:type="spellEnd"/>
-      <w:r>
-        <w:rPr>
-          <w:rStyle w:val="CdigoHTML"/>
-          <w:rFonts w:ascii="Times New Roman" w:eastAsiaTheme="minorHAnsi" w:hAnsi="Times New Roman" w:cs="Times New Roman"/>
-          <w:sz w:val="24"/>
-          <w:szCs w:val="24"/>
-        </w:rPr>
-        <w:t xml:space="preserve"> simplificar(</w:t>
-      </w:r>
-      <w:proofErr w:type="spellStart"/>
-      <w:r>
-        <w:rPr>
-          <w:rStyle w:val="CdigoHTML"/>
-          <w:rFonts w:ascii="Times New Roman" w:eastAsiaTheme="minorHAnsi" w:hAnsi="Times New Roman" w:cs="Times New Roman"/>
-          <w:sz w:val="24"/>
-          <w:szCs w:val="24"/>
-        </w:rPr>
-        <w:t>Fraccion</w:t>
-      </w:r>
-      <w:proofErr w:type="spellEnd"/>
-      <w:r>
-        <w:rPr>
-          <w:rStyle w:val="CdigoHTML"/>
-          <w:rFonts w:ascii="Times New Roman" w:eastAsiaTheme="minorHAnsi" w:hAnsi="Times New Roman" w:cs="Times New Roman"/>
-          <w:sz w:val="24"/>
-          <w:szCs w:val="24"/>
-        </w:rPr>
-        <w:t xml:space="preserve"> </w:t>
-      </w:r>
-      <w:proofErr w:type="spellStart"/>
-      <w:r>
-        <w:rPr>
-          <w:rStyle w:val="CdigoHTML"/>
-          <w:rFonts w:ascii="Times New Roman" w:eastAsiaTheme="minorHAnsi" w:hAnsi="Times New Roman" w:cs="Times New Roman"/>
-          <w:sz w:val="24"/>
-          <w:szCs w:val="24"/>
-        </w:rPr>
-        <w:t>fraccion</w:t>
-      </w:r>
-      <w:proofErr w:type="spellEnd"/>
-      <w:r>
-        <w:rPr>
-          <w:rStyle w:val="CdigoHTML"/>
-          <w:rFonts w:ascii="Times New Roman" w:eastAsiaTheme="minorHAnsi" w:hAnsi="Times New Roman" w:cs="Times New Roman"/>
-          <w:sz w:val="24"/>
-          <w:szCs w:val="24"/>
-        </w:rPr>
-        <w:t>) {</w:t>
-      </w:r>
-      <w:r>
-        <w:rPr>
-          <w:rFonts w:ascii="Times New Roman" w:hAnsi="Times New Roman" w:cs="Times New Roman"/>
-          <w:sz w:val="24"/>
-          <w:szCs w:val="24"/>
-        </w:rPr>
-        <w:br/>
-      </w:r>
-      <w:r>
-        <w:rPr>
-          <w:rStyle w:val="CdigoHTML"/>
-          <w:rFonts w:ascii="Times New Roman" w:eastAsiaTheme="minorHAnsi" w:hAnsi="Times New Roman" w:cs="Times New Roman"/>
-          <w:sz w:val="24"/>
-          <w:szCs w:val="24"/>
-        </w:rPr>
-        <w:t>    </w:t>
-      </w:r>
-      <w:proofErr w:type="spellStart"/>
-      <w:r>
-        <w:rPr>
-          <w:rStyle w:val="CdigoHTML"/>
-          <w:rFonts w:ascii="Times New Roman" w:eastAsiaTheme="minorHAnsi" w:hAnsi="Times New Roman" w:cs="Times New Roman"/>
-          <w:b/>
-          <w:bCs/>
-          <w:sz w:val="24"/>
-          <w:szCs w:val="24"/>
-        </w:rPr>
-        <w:t>int</w:t>
-      </w:r>
-      <w:proofErr w:type="spellEnd"/>
-      <w:r>
-        <w:rPr>
-          <w:rStyle w:val="CdigoHTML"/>
-          <w:rFonts w:ascii="Times New Roman" w:eastAsiaTheme="minorHAnsi" w:hAnsi="Times New Roman" w:cs="Times New Roman"/>
-          <w:sz w:val="24"/>
-          <w:szCs w:val="24"/>
-        </w:rPr>
-        <w:t xml:space="preserve"> mcd = </w:t>
-      </w:r>
-      <w:proofErr w:type="spellStart"/>
-      <w:r>
-        <w:rPr>
-          <w:rStyle w:val="CdigoHTML"/>
-          <w:rFonts w:ascii="Times New Roman" w:eastAsiaTheme="minorHAnsi" w:hAnsi="Times New Roman" w:cs="Times New Roman"/>
-          <w:sz w:val="24"/>
-          <w:szCs w:val="24"/>
-        </w:rPr>
-        <w:t>maximoComunDenominador</w:t>
-      </w:r>
-      <w:proofErr w:type="spellEnd"/>
-      <w:r>
-        <w:rPr>
-          <w:rStyle w:val="CdigoHTML"/>
-          <w:rFonts w:ascii="Times New Roman" w:eastAsiaTheme="minorHAnsi" w:hAnsi="Times New Roman" w:cs="Times New Roman"/>
-          <w:sz w:val="24"/>
-          <w:szCs w:val="24"/>
-        </w:rPr>
-        <w:t>(</w:t>
-      </w:r>
-      <w:proofErr w:type="spellStart"/>
-      <w:r>
-        <w:rPr>
-          <w:rStyle w:val="CdigoHTML"/>
-          <w:rFonts w:ascii="Times New Roman" w:eastAsiaTheme="minorHAnsi" w:hAnsi="Times New Roman" w:cs="Times New Roman"/>
-          <w:sz w:val="24"/>
-          <w:szCs w:val="24"/>
-        </w:rPr>
-        <w:t>fraccion</w:t>
-      </w:r>
-      <w:proofErr w:type="spellEnd"/>
-      <w:r>
-        <w:rPr>
-          <w:rStyle w:val="CdigoHTML"/>
-          <w:rFonts w:ascii="Times New Roman" w:eastAsiaTheme="minorHAnsi" w:hAnsi="Times New Roman" w:cs="Times New Roman"/>
-          <w:sz w:val="24"/>
-          <w:szCs w:val="24"/>
-        </w:rPr>
-        <w:t xml:space="preserve">-&gt;numerador, </w:t>
-      </w:r>
-      <w:proofErr w:type="spellStart"/>
-      <w:r>
-        <w:rPr>
-          <w:rStyle w:val="CdigoHTML"/>
-          <w:rFonts w:ascii="Times New Roman" w:eastAsiaTheme="minorHAnsi" w:hAnsi="Times New Roman" w:cs="Times New Roman"/>
-          <w:sz w:val="24"/>
-          <w:szCs w:val="24"/>
-        </w:rPr>
-        <w:t>fraccion</w:t>
-      </w:r>
-      <w:proofErr w:type="spellEnd"/>
-      <w:r>
-        <w:rPr>
-          <w:rStyle w:val="CdigoHTML"/>
-          <w:rFonts w:ascii="Times New Roman" w:eastAsiaTheme="minorHAnsi" w:hAnsi="Times New Roman" w:cs="Times New Roman"/>
-          <w:sz w:val="24"/>
-          <w:szCs w:val="24"/>
-        </w:rPr>
-        <w:t>-&gt;denominador);</w:t>
-      </w:r>
-      <w:r>
-        <w:rPr>
-          <w:rFonts w:ascii="Times New Roman" w:hAnsi="Times New Roman" w:cs="Times New Roman"/>
-          <w:sz w:val="24"/>
-          <w:szCs w:val="24"/>
-        </w:rPr>
-        <w:br/>
-      </w:r>
-      <w:r>
-        <w:rPr>
-          <w:rStyle w:val="CdigoHTML"/>
-          <w:rFonts w:ascii="Times New Roman" w:eastAsiaTheme="minorHAnsi" w:hAnsi="Times New Roman" w:cs="Times New Roman"/>
-          <w:sz w:val="24"/>
-          <w:szCs w:val="24"/>
-        </w:rPr>
-        <w:t>    </w:t>
-      </w:r>
-      <w:proofErr w:type="spellStart"/>
-      <w:r>
-        <w:rPr>
-          <w:rStyle w:val="CdigoHTML"/>
-          <w:rFonts w:ascii="Times New Roman" w:eastAsiaTheme="minorHAnsi" w:hAnsi="Times New Roman" w:cs="Times New Roman"/>
-          <w:b/>
-          <w:bCs/>
-          <w:sz w:val="24"/>
-          <w:szCs w:val="24"/>
-        </w:rPr>
-        <w:t>int</w:t>
-      </w:r>
-      <w:proofErr w:type="spellEnd"/>
-      <w:r>
-        <w:rPr>
-          <w:rStyle w:val="CdigoHTML"/>
-          <w:rFonts w:ascii="Times New Roman" w:eastAsiaTheme="minorHAnsi" w:hAnsi="Times New Roman" w:cs="Times New Roman"/>
-          <w:sz w:val="24"/>
-          <w:szCs w:val="24"/>
-        </w:rPr>
-        <w:t xml:space="preserve"> numerador = </w:t>
-      </w:r>
-      <w:proofErr w:type="spellStart"/>
-      <w:r>
-        <w:rPr>
-          <w:rStyle w:val="CdigoHTML"/>
-          <w:rFonts w:ascii="Times New Roman" w:eastAsiaTheme="minorHAnsi" w:hAnsi="Times New Roman" w:cs="Times New Roman"/>
-          <w:sz w:val="24"/>
-          <w:szCs w:val="24"/>
-        </w:rPr>
-        <w:t>fraccion</w:t>
-      </w:r>
-      <w:proofErr w:type="spellEnd"/>
-      <w:r>
-        <w:rPr>
-          <w:rStyle w:val="CdigoHTML"/>
-          <w:rFonts w:ascii="Times New Roman" w:eastAsiaTheme="minorHAnsi" w:hAnsi="Times New Roman" w:cs="Times New Roman"/>
-          <w:sz w:val="24"/>
-          <w:szCs w:val="24"/>
-        </w:rPr>
-        <w:t>-&gt;numerador / mcd;</w:t>
-      </w:r>
-      <w:r>
-        <w:rPr>
-          <w:rFonts w:ascii="Times New Roman" w:hAnsi="Times New Roman" w:cs="Times New Roman"/>
-          <w:sz w:val="24"/>
-          <w:szCs w:val="24"/>
-        </w:rPr>
-        <w:br/>
-      </w:r>
-      <w:r>
-        <w:rPr>
-          <w:rStyle w:val="CdigoHTML"/>
-          <w:rFonts w:ascii="Times New Roman" w:eastAsiaTheme="minorHAnsi" w:hAnsi="Times New Roman" w:cs="Times New Roman"/>
-          <w:sz w:val="24"/>
-          <w:szCs w:val="24"/>
-        </w:rPr>
-        <w:t>    </w:t>
-      </w:r>
-      <w:proofErr w:type="spellStart"/>
-      <w:r>
-        <w:rPr>
-          <w:rStyle w:val="CdigoHTML"/>
-          <w:rFonts w:ascii="Times New Roman" w:eastAsiaTheme="minorHAnsi" w:hAnsi="Times New Roman" w:cs="Times New Roman"/>
-          <w:b/>
-          <w:bCs/>
-          <w:sz w:val="24"/>
-          <w:szCs w:val="24"/>
-        </w:rPr>
-        <w:t>int</w:t>
-      </w:r>
-      <w:proofErr w:type="spellEnd"/>
-      <w:r>
-        <w:rPr>
-          <w:rStyle w:val="CdigoHTML"/>
-          <w:rFonts w:ascii="Times New Roman" w:eastAsiaTheme="minorHAnsi" w:hAnsi="Times New Roman" w:cs="Times New Roman"/>
-          <w:sz w:val="24"/>
-          <w:szCs w:val="24"/>
-        </w:rPr>
-        <w:t xml:space="preserve"> denominador = </w:t>
-      </w:r>
-      <w:proofErr w:type="spellStart"/>
-      <w:r>
-        <w:rPr>
-          <w:rStyle w:val="CdigoHTML"/>
-          <w:rFonts w:ascii="Times New Roman" w:eastAsiaTheme="minorHAnsi" w:hAnsi="Times New Roman" w:cs="Times New Roman"/>
-          <w:sz w:val="24"/>
-          <w:szCs w:val="24"/>
-        </w:rPr>
-        <w:t>fraccion</w:t>
-      </w:r>
-      <w:proofErr w:type="spellEnd"/>
-      <w:r>
-        <w:rPr>
-          <w:rStyle w:val="CdigoHTML"/>
-          <w:rFonts w:ascii="Times New Roman" w:eastAsiaTheme="minorHAnsi" w:hAnsi="Times New Roman" w:cs="Times New Roman"/>
-          <w:sz w:val="24"/>
-          <w:szCs w:val="24"/>
-        </w:rPr>
-        <w:t>-&gt;denominador / mcd;</w:t>
       </w:r>
       <w:r>
         <w:rPr>
@@ -7095,6 +6195,1658 @@
           <w:sz w:val="24"/>
           <w:szCs w:val="24"/>
         </w:rPr>
+        <w:t>int</w:t>
+      </w:r>
+      <w:proofErr w:type="spellEnd"/>
+      <w:r>
+        <w:rPr>
+          <w:rStyle w:val="CdigoHTML"/>
+          <w:rFonts w:ascii="Times New Roman" w:eastAsiaTheme="minorHAnsi" w:hAnsi="Times New Roman" w:cs="Times New Roman"/>
+          <w:sz w:val="24"/>
+          <w:szCs w:val="24"/>
+        </w:rPr>
+        <w:t> numerador = x-&gt;numerador * y-&gt;denominador + x-&gt;denominador * y-&gt;numerador;</w:t>
+      </w:r>
+      <w:r>
+        <w:rPr>
+          <w:rFonts w:ascii="Times New Roman" w:hAnsi="Times New Roman" w:cs="Times New Roman"/>
+          <w:sz w:val="24"/>
+          <w:szCs w:val="24"/>
+        </w:rPr>
+        <w:br/>
+      </w:r>
+      <w:r>
+        <w:rPr>
+          <w:rStyle w:val="CdigoHTML"/>
+          <w:rFonts w:ascii="Times New Roman" w:eastAsiaTheme="minorHAnsi" w:hAnsi="Times New Roman" w:cs="Times New Roman"/>
+          <w:sz w:val="24"/>
+          <w:szCs w:val="24"/>
+        </w:rPr>
+        <w:t>    </w:t>
+      </w:r>
+      <w:proofErr w:type="spellStart"/>
+      <w:r>
+        <w:rPr>
+          <w:rStyle w:val="CdigoHTML"/>
+          <w:rFonts w:ascii="Times New Roman" w:eastAsiaTheme="minorHAnsi" w:hAnsi="Times New Roman" w:cs="Times New Roman"/>
+          <w:b/>
+          <w:bCs/>
+          <w:sz w:val="24"/>
+          <w:szCs w:val="24"/>
+        </w:rPr>
+        <w:t>int</w:t>
+      </w:r>
+      <w:proofErr w:type="spellEnd"/>
+      <w:r>
+        <w:rPr>
+          <w:rStyle w:val="CdigoHTML"/>
+          <w:rFonts w:ascii="Times New Roman" w:eastAsiaTheme="minorHAnsi" w:hAnsi="Times New Roman" w:cs="Times New Roman"/>
+          <w:sz w:val="24"/>
+          <w:szCs w:val="24"/>
+        </w:rPr>
+        <w:t> denominador = x-&gt;denominador * y-&gt;denominador;</w:t>
+      </w:r>
+      <w:r>
+        <w:rPr>
+          <w:rFonts w:ascii="Times New Roman" w:hAnsi="Times New Roman" w:cs="Times New Roman"/>
+          <w:sz w:val="24"/>
+          <w:szCs w:val="24"/>
+        </w:rPr>
+        <w:br/>
+      </w:r>
+      <w:r>
+        <w:rPr>
+          <w:rStyle w:val="CdigoHTML"/>
+          <w:rFonts w:ascii="Times New Roman" w:eastAsiaTheme="minorHAnsi" w:hAnsi="Times New Roman" w:cs="Times New Roman"/>
+          <w:sz w:val="24"/>
+          <w:szCs w:val="24"/>
+        </w:rPr>
+        <w:t>    </w:t>
+      </w:r>
+      <w:proofErr w:type="spellStart"/>
+      <w:r>
+        <w:rPr>
+          <w:rStyle w:val="CdigoHTML"/>
+          <w:rFonts w:ascii="Times New Roman" w:eastAsiaTheme="minorHAnsi" w:hAnsi="Times New Roman" w:cs="Times New Roman"/>
+          <w:b/>
+          <w:bCs/>
+          <w:sz w:val="24"/>
+          <w:szCs w:val="24"/>
+        </w:rPr>
+        <w:t>return</w:t>
+      </w:r>
+      <w:proofErr w:type="spellEnd"/>
+      <w:r>
+        <w:rPr>
+          <w:rStyle w:val="CdigoHTML"/>
+          <w:rFonts w:ascii="Times New Roman" w:eastAsiaTheme="minorHAnsi" w:hAnsi="Times New Roman" w:cs="Times New Roman"/>
+          <w:sz w:val="24"/>
+          <w:szCs w:val="24"/>
+        </w:rPr>
+        <w:t> crear(numerador, denominador);</w:t>
+      </w:r>
+      <w:r>
+        <w:rPr>
+          <w:rFonts w:ascii="Times New Roman" w:hAnsi="Times New Roman" w:cs="Times New Roman"/>
+          <w:sz w:val="24"/>
+          <w:szCs w:val="24"/>
+        </w:rPr>
+        <w:br/>
+      </w:r>
+      <w:r>
+        <w:rPr>
+          <w:rStyle w:val="CdigoHTML"/>
+          <w:rFonts w:ascii="Times New Roman" w:eastAsiaTheme="minorHAnsi" w:hAnsi="Times New Roman" w:cs="Times New Roman"/>
+          <w:sz w:val="24"/>
+          <w:szCs w:val="24"/>
+        </w:rPr>
+        <w:t>}</w:t>
+      </w:r>
+      <w:r>
+        <w:rPr>
+          <w:rFonts w:ascii="Times New Roman" w:hAnsi="Times New Roman" w:cs="Times New Roman"/>
+          <w:sz w:val="24"/>
+          <w:szCs w:val="24"/>
+        </w:rPr>
+        <w:br/>
+      </w:r>
+      <w:r>
+        <w:rPr>
+          <w:rFonts w:ascii="Times New Roman" w:hAnsi="Times New Roman" w:cs="Times New Roman"/>
+          <w:sz w:val="24"/>
+          <w:szCs w:val="24"/>
+        </w:rPr>
+        <w:br/>
+      </w:r>
+      <w:proofErr w:type="spellStart"/>
+      <w:r>
+        <w:rPr>
+          <w:rStyle w:val="CdigoHTML"/>
+          <w:rFonts w:ascii="Times New Roman" w:eastAsiaTheme="minorHAnsi" w:hAnsi="Times New Roman" w:cs="Times New Roman"/>
+          <w:sz w:val="24"/>
+          <w:szCs w:val="24"/>
+        </w:rPr>
+        <w:t>Fraccion</w:t>
+      </w:r>
+      <w:proofErr w:type="spellEnd"/>
+      <w:r>
+        <w:rPr>
+          <w:rStyle w:val="CdigoHTML"/>
+          <w:rFonts w:ascii="Times New Roman" w:eastAsiaTheme="minorHAnsi" w:hAnsi="Times New Roman" w:cs="Times New Roman"/>
+          <w:sz w:val="24"/>
+          <w:szCs w:val="24"/>
+        </w:rPr>
+        <w:t xml:space="preserve"> restar(</w:t>
+      </w:r>
+      <w:proofErr w:type="spellStart"/>
+      <w:r>
+        <w:rPr>
+          <w:rStyle w:val="CdigoHTML"/>
+          <w:rFonts w:ascii="Times New Roman" w:eastAsiaTheme="minorHAnsi" w:hAnsi="Times New Roman" w:cs="Times New Roman"/>
+          <w:sz w:val="24"/>
+          <w:szCs w:val="24"/>
+        </w:rPr>
+        <w:t>Fraccion</w:t>
+      </w:r>
+      <w:proofErr w:type="spellEnd"/>
+      <w:r>
+        <w:rPr>
+          <w:rStyle w:val="CdigoHTML"/>
+          <w:rFonts w:ascii="Times New Roman" w:eastAsiaTheme="minorHAnsi" w:hAnsi="Times New Roman" w:cs="Times New Roman"/>
+          <w:sz w:val="24"/>
+          <w:szCs w:val="24"/>
+        </w:rPr>
+        <w:t xml:space="preserve"> x, </w:t>
+      </w:r>
+      <w:proofErr w:type="spellStart"/>
+      <w:r>
+        <w:rPr>
+          <w:rStyle w:val="CdigoHTML"/>
+          <w:rFonts w:ascii="Times New Roman" w:eastAsiaTheme="minorHAnsi" w:hAnsi="Times New Roman" w:cs="Times New Roman"/>
+          <w:sz w:val="24"/>
+          <w:szCs w:val="24"/>
+        </w:rPr>
+        <w:t>Fraccion</w:t>
+      </w:r>
+      <w:proofErr w:type="spellEnd"/>
+      <w:r>
+        <w:rPr>
+          <w:rStyle w:val="CdigoHTML"/>
+          <w:rFonts w:ascii="Times New Roman" w:eastAsiaTheme="minorHAnsi" w:hAnsi="Times New Roman" w:cs="Times New Roman"/>
+          <w:sz w:val="24"/>
+          <w:szCs w:val="24"/>
+        </w:rPr>
+        <w:t xml:space="preserve"> y) {</w:t>
+      </w:r>
+      <w:r>
+        <w:rPr>
+          <w:rFonts w:ascii="Times New Roman" w:hAnsi="Times New Roman" w:cs="Times New Roman"/>
+          <w:sz w:val="24"/>
+          <w:szCs w:val="24"/>
+        </w:rPr>
+        <w:br/>
+      </w:r>
+      <w:r>
+        <w:rPr>
+          <w:rStyle w:val="CdigoHTML"/>
+          <w:rFonts w:ascii="Times New Roman" w:eastAsiaTheme="minorHAnsi" w:hAnsi="Times New Roman" w:cs="Times New Roman"/>
+          <w:sz w:val="24"/>
+          <w:szCs w:val="24"/>
+        </w:rPr>
+        <w:t>    </w:t>
+      </w:r>
+      <w:proofErr w:type="spellStart"/>
+      <w:r>
+        <w:rPr>
+          <w:rStyle w:val="CdigoHTML"/>
+          <w:rFonts w:ascii="Times New Roman" w:eastAsiaTheme="minorHAnsi" w:hAnsi="Times New Roman" w:cs="Times New Roman"/>
+          <w:b/>
+          <w:bCs/>
+          <w:sz w:val="24"/>
+          <w:szCs w:val="24"/>
+        </w:rPr>
+        <w:t>int</w:t>
+      </w:r>
+      <w:proofErr w:type="spellEnd"/>
+      <w:r>
+        <w:rPr>
+          <w:rStyle w:val="CdigoHTML"/>
+          <w:rFonts w:ascii="Times New Roman" w:eastAsiaTheme="minorHAnsi" w:hAnsi="Times New Roman" w:cs="Times New Roman"/>
+          <w:sz w:val="24"/>
+          <w:szCs w:val="24"/>
+        </w:rPr>
+        <w:t> numerador = x-&gt;numerador * y-&gt;denominador - x-&gt;denominador * y-&gt;numerador;</w:t>
+      </w:r>
+      <w:r>
+        <w:rPr>
+          <w:rFonts w:ascii="Times New Roman" w:hAnsi="Times New Roman" w:cs="Times New Roman"/>
+          <w:sz w:val="24"/>
+          <w:szCs w:val="24"/>
+        </w:rPr>
+        <w:br/>
+      </w:r>
+      <w:r>
+        <w:rPr>
+          <w:rStyle w:val="CdigoHTML"/>
+          <w:rFonts w:ascii="Times New Roman" w:eastAsiaTheme="minorHAnsi" w:hAnsi="Times New Roman" w:cs="Times New Roman"/>
+          <w:sz w:val="24"/>
+          <w:szCs w:val="24"/>
+        </w:rPr>
+        <w:t>    </w:t>
+      </w:r>
+      <w:proofErr w:type="spellStart"/>
+      <w:r>
+        <w:rPr>
+          <w:rStyle w:val="CdigoHTML"/>
+          <w:rFonts w:ascii="Times New Roman" w:eastAsiaTheme="minorHAnsi" w:hAnsi="Times New Roman" w:cs="Times New Roman"/>
+          <w:b/>
+          <w:bCs/>
+          <w:sz w:val="24"/>
+          <w:szCs w:val="24"/>
+        </w:rPr>
+        <w:t>int</w:t>
+      </w:r>
+      <w:proofErr w:type="spellEnd"/>
+      <w:r>
+        <w:rPr>
+          <w:rStyle w:val="CdigoHTML"/>
+          <w:rFonts w:ascii="Times New Roman" w:eastAsiaTheme="minorHAnsi" w:hAnsi="Times New Roman" w:cs="Times New Roman"/>
+          <w:sz w:val="24"/>
+          <w:szCs w:val="24"/>
+        </w:rPr>
+        <w:t> denominador = x-&gt;denominador * y-&gt;denominador;</w:t>
+      </w:r>
+      <w:r>
+        <w:rPr>
+          <w:rFonts w:ascii="Times New Roman" w:hAnsi="Times New Roman" w:cs="Times New Roman"/>
+          <w:sz w:val="24"/>
+          <w:szCs w:val="24"/>
+        </w:rPr>
+        <w:br/>
+      </w:r>
+      <w:r>
+        <w:rPr>
+          <w:rStyle w:val="CdigoHTML"/>
+          <w:rFonts w:ascii="Times New Roman" w:eastAsiaTheme="minorHAnsi" w:hAnsi="Times New Roman" w:cs="Times New Roman"/>
+          <w:sz w:val="24"/>
+          <w:szCs w:val="24"/>
+        </w:rPr>
+        <w:t>    </w:t>
+      </w:r>
+      <w:proofErr w:type="spellStart"/>
+      <w:r>
+        <w:rPr>
+          <w:rStyle w:val="CdigoHTML"/>
+          <w:rFonts w:ascii="Times New Roman" w:eastAsiaTheme="minorHAnsi" w:hAnsi="Times New Roman" w:cs="Times New Roman"/>
+          <w:b/>
+          <w:bCs/>
+          <w:sz w:val="24"/>
+          <w:szCs w:val="24"/>
+        </w:rPr>
+        <w:t>return</w:t>
+      </w:r>
+      <w:proofErr w:type="spellEnd"/>
+      <w:r>
+        <w:rPr>
+          <w:rStyle w:val="CdigoHTML"/>
+          <w:rFonts w:ascii="Times New Roman" w:eastAsiaTheme="minorHAnsi" w:hAnsi="Times New Roman" w:cs="Times New Roman"/>
+          <w:sz w:val="24"/>
+          <w:szCs w:val="24"/>
+        </w:rPr>
+        <w:t> crear(numerador, denominador);</w:t>
+      </w:r>
+      <w:r>
+        <w:rPr>
+          <w:rFonts w:ascii="Times New Roman" w:hAnsi="Times New Roman" w:cs="Times New Roman"/>
+          <w:sz w:val="24"/>
+          <w:szCs w:val="24"/>
+        </w:rPr>
+        <w:br/>
+      </w:r>
+      <w:r>
+        <w:rPr>
+          <w:rStyle w:val="CdigoHTML"/>
+          <w:rFonts w:ascii="Times New Roman" w:eastAsiaTheme="minorHAnsi" w:hAnsi="Times New Roman" w:cs="Times New Roman"/>
+          <w:sz w:val="24"/>
+          <w:szCs w:val="24"/>
+        </w:rPr>
+        <w:t>}</w:t>
+      </w:r>
+      <w:r>
+        <w:rPr>
+          <w:rFonts w:ascii="Times New Roman" w:hAnsi="Times New Roman" w:cs="Times New Roman"/>
+          <w:sz w:val="24"/>
+          <w:szCs w:val="24"/>
+        </w:rPr>
+        <w:br/>
+      </w:r>
+      <w:r>
+        <w:rPr>
+          <w:rFonts w:ascii="Times New Roman" w:hAnsi="Times New Roman" w:cs="Times New Roman"/>
+          <w:sz w:val="24"/>
+          <w:szCs w:val="24"/>
+        </w:rPr>
+        <w:br/>
+      </w:r>
+      <w:proofErr w:type="spellStart"/>
+      <w:r>
+        <w:rPr>
+          <w:rStyle w:val="CdigoHTML"/>
+          <w:rFonts w:ascii="Times New Roman" w:eastAsiaTheme="minorHAnsi" w:hAnsi="Times New Roman" w:cs="Times New Roman"/>
+          <w:sz w:val="24"/>
+          <w:szCs w:val="24"/>
+        </w:rPr>
+        <w:t>Fraccion</w:t>
+      </w:r>
+      <w:proofErr w:type="spellEnd"/>
+      <w:r>
+        <w:rPr>
+          <w:rStyle w:val="CdigoHTML"/>
+          <w:rFonts w:ascii="Times New Roman" w:eastAsiaTheme="minorHAnsi" w:hAnsi="Times New Roman" w:cs="Times New Roman"/>
+          <w:sz w:val="24"/>
+          <w:szCs w:val="24"/>
+        </w:rPr>
+        <w:t xml:space="preserve"> multiplicar(</w:t>
+      </w:r>
+      <w:proofErr w:type="spellStart"/>
+      <w:r>
+        <w:rPr>
+          <w:rStyle w:val="CdigoHTML"/>
+          <w:rFonts w:ascii="Times New Roman" w:eastAsiaTheme="minorHAnsi" w:hAnsi="Times New Roman" w:cs="Times New Roman"/>
+          <w:sz w:val="24"/>
+          <w:szCs w:val="24"/>
+        </w:rPr>
+        <w:t>Fraccion</w:t>
+      </w:r>
+      <w:proofErr w:type="spellEnd"/>
+      <w:r>
+        <w:rPr>
+          <w:rStyle w:val="CdigoHTML"/>
+          <w:rFonts w:ascii="Times New Roman" w:eastAsiaTheme="minorHAnsi" w:hAnsi="Times New Roman" w:cs="Times New Roman"/>
+          <w:sz w:val="24"/>
+          <w:szCs w:val="24"/>
+        </w:rPr>
+        <w:t xml:space="preserve"> x, </w:t>
+      </w:r>
+      <w:proofErr w:type="spellStart"/>
+      <w:r>
+        <w:rPr>
+          <w:rStyle w:val="CdigoHTML"/>
+          <w:rFonts w:ascii="Times New Roman" w:eastAsiaTheme="minorHAnsi" w:hAnsi="Times New Roman" w:cs="Times New Roman"/>
+          <w:sz w:val="24"/>
+          <w:szCs w:val="24"/>
+        </w:rPr>
+        <w:t>Fraccion</w:t>
+      </w:r>
+      <w:proofErr w:type="spellEnd"/>
+      <w:r>
+        <w:rPr>
+          <w:rStyle w:val="CdigoHTML"/>
+          <w:rFonts w:ascii="Times New Roman" w:eastAsiaTheme="minorHAnsi" w:hAnsi="Times New Roman" w:cs="Times New Roman"/>
+          <w:sz w:val="24"/>
+          <w:szCs w:val="24"/>
+        </w:rPr>
+        <w:t xml:space="preserve"> y) {</w:t>
+      </w:r>
+      <w:r>
+        <w:rPr>
+          <w:rFonts w:ascii="Times New Roman" w:hAnsi="Times New Roman" w:cs="Times New Roman"/>
+          <w:sz w:val="24"/>
+          <w:szCs w:val="24"/>
+        </w:rPr>
+        <w:br/>
+      </w:r>
+      <w:r>
+        <w:rPr>
+          <w:rStyle w:val="CdigoHTML"/>
+          <w:rFonts w:ascii="Times New Roman" w:eastAsiaTheme="minorHAnsi" w:hAnsi="Times New Roman" w:cs="Times New Roman"/>
+          <w:sz w:val="24"/>
+          <w:szCs w:val="24"/>
+        </w:rPr>
+        <w:t>    </w:t>
+      </w:r>
+      <w:proofErr w:type="spellStart"/>
+      <w:r>
+        <w:rPr>
+          <w:rStyle w:val="CdigoHTML"/>
+          <w:rFonts w:ascii="Times New Roman" w:eastAsiaTheme="minorHAnsi" w:hAnsi="Times New Roman" w:cs="Times New Roman"/>
+          <w:b/>
+          <w:bCs/>
+          <w:sz w:val="24"/>
+          <w:szCs w:val="24"/>
+        </w:rPr>
+        <w:t>int</w:t>
+      </w:r>
+      <w:proofErr w:type="spellEnd"/>
+      <w:r>
+        <w:rPr>
+          <w:rStyle w:val="CdigoHTML"/>
+          <w:rFonts w:ascii="Times New Roman" w:eastAsiaTheme="minorHAnsi" w:hAnsi="Times New Roman" w:cs="Times New Roman"/>
+          <w:b/>
+          <w:bCs/>
+          <w:sz w:val="24"/>
+          <w:szCs w:val="24"/>
+        </w:rPr>
+        <w:t> </w:t>
+      </w:r>
+      <w:r>
+        <w:rPr>
+          <w:rStyle w:val="CdigoHTML"/>
+          <w:rFonts w:ascii="Times New Roman" w:eastAsiaTheme="minorHAnsi" w:hAnsi="Times New Roman" w:cs="Times New Roman"/>
+          <w:sz w:val="24"/>
+          <w:szCs w:val="24"/>
+        </w:rPr>
+        <w:t>numerador = x-&gt;numerador * y-&gt;numerador;</w:t>
+      </w:r>
+      <w:r>
+        <w:rPr>
+          <w:rFonts w:ascii="Times New Roman" w:hAnsi="Times New Roman" w:cs="Times New Roman"/>
+          <w:sz w:val="24"/>
+          <w:szCs w:val="24"/>
+        </w:rPr>
+        <w:br/>
+      </w:r>
+      <w:r>
+        <w:rPr>
+          <w:rStyle w:val="CdigoHTML"/>
+          <w:rFonts w:ascii="Times New Roman" w:eastAsiaTheme="minorHAnsi" w:hAnsi="Times New Roman" w:cs="Times New Roman"/>
+          <w:sz w:val="24"/>
+          <w:szCs w:val="24"/>
+        </w:rPr>
+        <w:t>    </w:t>
+      </w:r>
+      <w:proofErr w:type="spellStart"/>
+      <w:r>
+        <w:rPr>
+          <w:rStyle w:val="CdigoHTML"/>
+          <w:rFonts w:ascii="Times New Roman" w:eastAsiaTheme="minorHAnsi" w:hAnsi="Times New Roman" w:cs="Times New Roman"/>
+          <w:b/>
+          <w:bCs/>
+          <w:sz w:val="24"/>
+          <w:szCs w:val="24"/>
+        </w:rPr>
+        <w:t>int</w:t>
+      </w:r>
+      <w:proofErr w:type="spellEnd"/>
+      <w:r>
+        <w:rPr>
+          <w:rStyle w:val="CdigoHTML"/>
+          <w:rFonts w:ascii="Times New Roman" w:eastAsiaTheme="minorHAnsi" w:hAnsi="Times New Roman" w:cs="Times New Roman"/>
+          <w:sz w:val="24"/>
+          <w:szCs w:val="24"/>
+        </w:rPr>
+        <w:t> denominador = x-&gt;denominador * y-&gt;denominador;</w:t>
+      </w:r>
+      <w:r>
+        <w:rPr>
+          <w:rFonts w:ascii="Times New Roman" w:hAnsi="Times New Roman" w:cs="Times New Roman"/>
+          <w:sz w:val="24"/>
+          <w:szCs w:val="24"/>
+        </w:rPr>
+        <w:br/>
+      </w:r>
+      <w:r>
+        <w:rPr>
+          <w:rStyle w:val="CdigoHTML"/>
+          <w:rFonts w:ascii="Times New Roman" w:eastAsiaTheme="minorHAnsi" w:hAnsi="Times New Roman" w:cs="Times New Roman"/>
+          <w:sz w:val="24"/>
+          <w:szCs w:val="24"/>
+        </w:rPr>
+        <w:t>    </w:t>
+      </w:r>
+      <w:proofErr w:type="spellStart"/>
+      <w:r>
+        <w:rPr>
+          <w:rStyle w:val="CdigoHTML"/>
+          <w:rFonts w:ascii="Times New Roman" w:eastAsiaTheme="minorHAnsi" w:hAnsi="Times New Roman" w:cs="Times New Roman"/>
+          <w:b/>
+          <w:bCs/>
+          <w:sz w:val="24"/>
+          <w:szCs w:val="24"/>
+        </w:rPr>
+        <w:t>return</w:t>
+      </w:r>
+      <w:proofErr w:type="spellEnd"/>
+      <w:r>
+        <w:rPr>
+          <w:rStyle w:val="CdigoHTML"/>
+          <w:rFonts w:ascii="Times New Roman" w:eastAsiaTheme="minorHAnsi" w:hAnsi="Times New Roman" w:cs="Times New Roman"/>
+          <w:sz w:val="24"/>
+          <w:szCs w:val="24"/>
+        </w:rPr>
+        <w:t> crear(numerador, denominador);</w:t>
+      </w:r>
+      <w:r>
+        <w:rPr>
+          <w:rFonts w:ascii="Times New Roman" w:hAnsi="Times New Roman" w:cs="Times New Roman"/>
+          <w:sz w:val="24"/>
+          <w:szCs w:val="24"/>
+        </w:rPr>
+        <w:br/>
+      </w:r>
+      <w:r>
+        <w:rPr>
+          <w:rStyle w:val="CdigoHTML"/>
+          <w:rFonts w:ascii="Times New Roman" w:eastAsiaTheme="minorHAnsi" w:hAnsi="Times New Roman" w:cs="Times New Roman"/>
+          <w:sz w:val="24"/>
+          <w:szCs w:val="24"/>
+        </w:rPr>
+        <w:t>}</w:t>
+      </w:r>
+      <w:r>
+        <w:rPr>
+          <w:rFonts w:ascii="Times New Roman" w:hAnsi="Times New Roman" w:cs="Times New Roman"/>
+          <w:sz w:val="24"/>
+          <w:szCs w:val="24"/>
+        </w:rPr>
+        <w:br/>
+      </w:r>
+      <w:r>
+        <w:rPr>
+          <w:rFonts w:ascii="Times New Roman" w:hAnsi="Times New Roman" w:cs="Times New Roman"/>
+          <w:sz w:val="24"/>
+          <w:szCs w:val="24"/>
+        </w:rPr>
+        <w:br/>
+      </w:r>
+      <w:proofErr w:type="spellStart"/>
+      <w:r>
+        <w:rPr>
+          <w:rStyle w:val="CdigoHTML"/>
+          <w:rFonts w:ascii="Times New Roman" w:eastAsiaTheme="minorHAnsi" w:hAnsi="Times New Roman" w:cs="Times New Roman"/>
+          <w:sz w:val="24"/>
+          <w:szCs w:val="24"/>
+        </w:rPr>
+        <w:t>Fraccion</w:t>
+      </w:r>
+      <w:proofErr w:type="spellEnd"/>
+      <w:r>
+        <w:rPr>
+          <w:rStyle w:val="CdigoHTML"/>
+          <w:rFonts w:ascii="Times New Roman" w:eastAsiaTheme="minorHAnsi" w:hAnsi="Times New Roman" w:cs="Times New Roman"/>
+          <w:sz w:val="24"/>
+          <w:szCs w:val="24"/>
+        </w:rPr>
+        <w:t xml:space="preserve"> dividir(</w:t>
+      </w:r>
+      <w:proofErr w:type="spellStart"/>
+      <w:r>
+        <w:rPr>
+          <w:rStyle w:val="CdigoHTML"/>
+          <w:rFonts w:ascii="Times New Roman" w:eastAsiaTheme="minorHAnsi" w:hAnsi="Times New Roman" w:cs="Times New Roman"/>
+          <w:sz w:val="24"/>
+          <w:szCs w:val="24"/>
+        </w:rPr>
+        <w:t>Fraccion</w:t>
+      </w:r>
+      <w:proofErr w:type="spellEnd"/>
+      <w:r>
+        <w:rPr>
+          <w:rStyle w:val="CdigoHTML"/>
+          <w:rFonts w:ascii="Times New Roman" w:eastAsiaTheme="minorHAnsi" w:hAnsi="Times New Roman" w:cs="Times New Roman"/>
+          <w:sz w:val="24"/>
+          <w:szCs w:val="24"/>
+        </w:rPr>
+        <w:t xml:space="preserve"> x, </w:t>
+      </w:r>
+      <w:proofErr w:type="spellStart"/>
+      <w:r>
+        <w:rPr>
+          <w:rStyle w:val="CdigoHTML"/>
+          <w:rFonts w:ascii="Times New Roman" w:eastAsiaTheme="minorHAnsi" w:hAnsi="Times New Roman" w:cs="Times New Roman"/>
+          <w:sz w:val="24"/>
+          <w:szCs w:val="24"/>
+        </w:rPr>
+        <w:t>Fraccion</w:t>
+      </w:r>
+      <w:proofErr w:type="spellEnd"/>
+      <w:r>
+        <w:rPr>
+          <w:rStyle w:val="CdigoHTML"/>
+          <w:rFonts w:ascii="Times New Roman" w:eastAsiaTheme="minorHAnsi" w:hAnsi="Times New Roman" w:cs="Times New Roman"/>
+          <w:sz w:val="24"/>
+          <w:szCs w:val="24"/>
+        </w:rPr>
+        <w:t xml:space="preserve"> y) {</w:t>
+      </w:r>
+      <w:r>
+        <w:rPr>
+          <w:rFonts w:ascii="Times New Roman" w:hAnsi="Times New Roman" w:cs="Times New Roman"/>
+          <w:sz w:val="24"/>
+          <w:szCs w:val="24"/>
+        </w:rPr>
+        <w:br/>
+      </w:r>
+      <w:r>
+        <w:rPr>
+          <w:rStyle w:val="CdigoHTML"/>
+          <w:rFonts w:ascii="Times New Roman" w:eastAsiaTheme="minorHAnsi" w:hAnsi="Times New Roman" w:cs="Times New Roman"/>
+          <w:sz w:val="24"/>
+          <w:szCs w:val="24"/>
+        </w:rPr>
+        <w:t>    </w:t>
+      </w:r>
+      <w:proofErr w:type="spellStart"/>
+      <w:r>
+        <w:rPr>
+          <w:rStyle w:val="CdigoHTML"/>
+          <w:rFonts w:ascii="Times New Roman" w:eastAsiaTheme="minorHAnsi" w:hAnsi="Times New Roman" w:cs="Times New Roman"/>
+          <w:b/>
+          <w:bCs/>
+          <w:sz w:val="24"/>
+          <w:szCs w:val="24"/>
+        </w:rPr>
+        <w:t>int</w:t>
+      </w:r>
+      <w:proofErr w:type="spellEnd"/>
+      <w:r>
+        <w:rPr>
+          <w:rStyle w:val="CdigoHTML"/>
+          <w:rFonts w:ascii="Times New Roman" w:eastAsiaTheme="minorHAnsi" w:hAnsi="Times New Roman" w:cs="Times New Roman"/>
+          <w:sz w:val="24"/>
+          <w:szCs w:val="24"/>
+        </w:rPr>
+        <w:t> numerador = x-&gt;numerador * y-&gt;denominador;</w:t>
+      </w:r>
+      <w:r>
+        <w:rPr>
+          <w:rFonts w:ascii="Times New Roman" w:hAnsi="Times New Roman" w:cs="Times New Roman"/>
+          <w:sz w:val="24"/>
+          <w:szCs w:val="24"/>
+        </w:rPr>
+        <w:br/>
+      </w:r>
+      <w:r>
+        <w:rPr>
+          <w:rStyle w:val="CdigoHTML"/>
+          <w:rFonts w:ascii="Times New Roman" w:eastAsiaTheme="minorHAnsi" w:hAnsi="Times New Roman" w:cs="Times New Roman"/>
+          <w:sz w:val="24"/>
+          <w:szCs w:val="24"/>
+        </w:rPr>
+        <w:t>    </w:t>
+      </w:r>
+      <w:proofErr w:type="spellStart"/>
+      <w:r>
+        <w:rPr>
+          <w:rStyle w:val="CdigoHTML"/>
+          <w:rFonts w:ascii="Times New Roman" w:eastAsiaTheme="minorHAnsi" w:hAnsi="Times New Roman" w:cs="Times New Roman"/>
+          <w:b/>
+          <w:bCs/>
+          <w:sz w:val="24"/>
+          <w:szCs w:val="24"/>
+        </w:rPr>
+        <w:t>int</w:t>
+      </w:r>
+      <w:proofErr w:type="spellEnd"/>
+      <w:r>
+        <w:rPr>
+          <w:rStyle w:val="CdigoHTML"/>
+          <w:rFonts w:ascii="Times New Roman" w:eastAsiaTheme="minorHAnsi" w:hAnsi="Times New Roman" w:cs="Times New Roman"/>
+          <w:sz w:val="24"/>
+          <w:szCs w:val="24"/>
+        </w:rPr>
+        <w:t> denominador = x-&gt;denominador * y-&gt;numerador;</w:t>
+      </w:r>
+      <w:r>
+        <w:rPr>
+          <w:rFonts w:ascii="Times New Roman" w:hAnsi="Times New Roman" w:cs="Times New Roman"/>
+          <w:sz w:val="24"/>
+          <w:szCs w:val="24"/>
+        </w:rPr>
+        <w:br/>
+      </w:r>
+      <w:r>
+        <w:rPr>
+          <w:rStyle w:val="CdigoHTML"/>
+          <w:rFonts w:ascii="Times New Roman" w:eastAsiaTheme="minorHAnsi" w:hAnsi="Times New Roman" w:cs="Times New Roman"/>
+          <w:sz w:val="24"/>
+          <w:szCs w:val="24"/>
+        </w:rPr>
+        <w:t>    </w:t>
+      </w:r>
+      <w:proofErr w:type="spellStart"/>
+      <w:r>
+        <w:rPr>
+          <w:rStyle w:val="CdigoHTML"/>
+          <w:rFonts w:ascii="Times New Roman" w:eastAsiaTheme="minorHAnsi" w:hAnsi="Times New Roman" w:cs="Times New Roman"/>
+          <w:b/>
+          <w:bCs/>
+          <w:sz w:val="24"/>
+          <w:szCs w:val="24"/>
+        </w:rPr>
+        <w:t>return</w:t>
+      </w:r>
+      <w:proofErr w:type="spellEnd"/>
+      <w:r>
+        <w:rPr>
+          <w:rStyle w:val="CdigoHTML"/>
+          <w:rFonts w:ascii="Times New Roman" w:eastAsiaTheme="minorHAnsi" w:hAnsi="Times New Roman" w:cs="Times New Roman"/>
+          <w:sz w:val="24"/>
+          <w:szCs w:val="24"/>
+        </w:rPr>
+        <w:t> crear(numerador, denominador);</w:t>
+      </w:r>
+      <w:r>
+        <w:rPr>
+          <w:rFonts w:ascii="Times New Roman" w:hAnsi="Times New Roman" w:cs="Times New Roman"/>
+          <w:sz w:val="24"/>
+          <w:szCs w:val="24"/>
+        </w:rPr>
+        <w:br/>
+      </w:r>
+      <w:r>
+        <w:rPr>
+          <w:rStyle w:val="CdigoHTML"/>
+          <w:rFonts w:ascii="Times New Roman" w:eastAsiaTheme="minorHAnsi" w:hAnsi="Times New Roman" w:cs="Times New Roman"/>
+          <w:sz w:val="24"/>
+          <w:szCs w:val="24"/>
+        </w:rPr>
+        <w:t>}</w:t>
+      </w:r>
+      <w:r>
+        <w:rPr>
+          <w:rFonts w:ascii="Times New Roman" w:hAnsi="Times New Roman" w:cs="Times New Roman"/>
+          <w:sz w:val="24"/>
+          <w:szCs w:val="24"/>
+        </w:rPr>
+        <w:br/>
+      </w:r>
+      <w:r>
+        <w:rPr>
+          <w:rFonts w:ascii="Times New Roman" w:hAnsi="Times New Roman" w:cs="Times New Roman"/>
+          <w:sz w:val="24"/>
+          <w:szCs w:val="24"/>
+        </w:rPr>
+        <w:br/>
+      </w:r>
+      <w:proofErr w:type="spellStart"/>
+      <w:r>
+        <w:rPr>
+          <w:rStyle w:val="CdigoHTML"/>
+          <w:rFonts w:ascii="Times New Roman" w:eastAsiaTheme="minorHAnsi" w:hAnsi="Times New Roman" w:cs="Times New Roman"/>
+          <w:b/>
+          <w:bCs/>
+          <w:sz w:val="24"/>
+          <w:szCs w:val="24"/>
+        </w:rPr>
+        <w:t>int</w:t>
+      </w:r>
+      <w:proofErr w:type="spellEnd"/>
+      <w:r>
+        <w:rPr>
+          <w:rStyle w:val="CdigoHTML"/>
+          <w:rFonts w:ascii="Times New Roman" w:eastAsiaTheme="minorHAnsi" w:hAnsi="Times New Roman" w:cs="Times New Roman"/>
+          <w:sz w:val="24"/>
+          <w:szCs w:val="24"/>
+        </w:rPr>
+        <w:t> iguales(</w:t>
+      </w:r>
+      <w:proofErr w:type="spellStart"/>
+      <w:r>
+        <w:rPr>
+          <w:rStyle w:val="CdigoHTML"/>
+          <w:rFonts w:ascii="Times New Roman" w:eastAsiaTheme="minorHAnsi" w:hAnsi="Times New Roman" w:cs="Times New Roman"/>
+          <w:sz w:val="24"/>
+          <w:szCs w:val="24"/>
+        </w:rPr>
+        <w:t>Fraccion</w:t>
+      </w:r>
+      <w:proofErr w:type="spellEnd"/>
+      <w:r>
+        <w:rPr>
+          <w:rStyle w:val="CdigoHTML"/>
+          <w:rFonts w:ascii="Times New Roman" w:eastAsiaTheme="minorHAnsi" w:hAnsi="Times New Roman" w:cs="Times New Roman"/>
+          <w:sz w:val="24"/>
+          <w:szCs w:val="24"/>
+        </w:rPr>
+        <w:t xml:space="preserve"> x, </w:t>
+      </w:r>
+      <w:proofErr w:type="spellStart"/>
+      <w:r>
+        <w:rPr>
+          <w:rStyle w:val="CdigoHTML"/>
+          <w:rFonts w:ascii="Times New Roman" w:eastAsiaTheme="minorHAnsi" w:hAnsi="Times New Roman" w:cs="Times New Roman"/>
+          <w:sz w:val="24"/>
+          <w:szCs w:val="24"/>
+        </w:rPr>
+        <w:t>Fraccion</w:t>
+      </w:r>
+      <w:proofErr w:type="spellEnd"/>
+      <w:r>
+        <w:rPr>
+          <w:rStyle w:val="CdigoHTML"/>
+          <w:rFonts w:ascii="Times New Roman" w:eastAsiaTheme="minorHAnsi" w:hAnsi="Times New Roman" w:cs="Times New Roman"/>
+          <w:sz w:val="24"/>
+          <w:szCs w:val="24"/>
+        </w:rPr>
+        <w:t xml:space="preserve"> y) {</w:t>
+      </w:r>
+      <w:r>
+        <w:rPr>
+          <w:rFonts w:ascii="Times New Roman" w:hAnsi="Times New Roman" w:cs="Times New Roman"/>
+          <w:sz w:val="24"/>
+          <w:szCs w:val="24"/>
+        </w:rPr>
+        <w:br/>
+      </w:r>
+      <w:r>
+        <w:rPr>
+          <w:rStyle w:val="CdigoHTML"/>
+          <w:rFonts w:ascii="Times New Roman" w:eastAsiaTheme="minorHAnsi" w:hAnsi="Times New Roman" w:cs="Times New Roman"/>
+          <w:sz w:val="24"/>
+          <w:szCs w:val="24"/>
+        </w:rPr>
+        <w:t>    </w:t>
+      </w:r>
+      <w:proofErr w:type="spellStart"/>
+      <w:r>
+        <w:rPr>
+          <w:rStyle w:val="CdigoHTML"/>
+          <w:rFonts w:ascii="Times New Roman" w:eastAsiaTheme="minorHAnsi" w:hAnsi="Times New Roman" w:cs="Times New Roman"/>
+          <w:b/>
+          <w:bCs/>
+          <w:sz w:val="24"/>
+          <w:szCs w:val="24"/>
+        </w:rPr>
+        <w:t>return</w:t>
+      </w:r>
+      <w:proofErr w:type="spellEnd"/>
+      <w:r>
+        <w:rPr>
+          <w:rStyle w:val="CdigoHTML"/>
+          <w:rFonts w:ascii="Times New Roman" w:eastAsiaTheme="minorHAnsi" w:hAnsi="Times New Roman" w:cs="Times New Roman"/>
+          <w:sz w:val="24"/>
+          <w:szCs w:val="24"/>
+        </w:rPr>
+        <w:t> x-&gt;numerador * y-&gt;denominador == x-&gt;denominador * y-&gt;numerador;</w:t>
+      </w:r>
+      <w:r>
+        <w:rPr>
+          <w:rFonts w:ascii="Times New Roman" w:hAnsi="Times New Roman" w:cs="Times New Roman"/>
+          <w:sz w:val="24"/>
+          <w:szCs w:val="24"/>
+        </w:rPr>
+        <w:br/>
+      </w:r>
+      <w:r>
+        <w:rPr>
+          <w:rStyle w:val="CdigoHTML"/>
+          <w:rFonts w:ascii="Times New Roman" w:eastAsiaTheme="minorHAnsi" w:hAnsi="Times New Roman" w:cs="Times New Roman"/>
+          <w:sz w:val="24"/>
+          <w:szCs w:val="24"/>
+        </w:rPr>
+        <w:t>}</w:t>
+      </w:r>
+      <w:r>
+        <w:rPr>
+          <w:rFonts w:ascii="Times New Roman" w:hAnsi="Times New Roman" w:cs="Times New Roman"/>
+          <w:sz w:val="24"/>
+          <w:szCs w:val="24"/>
+        </w:rPr>
+        <w:br/>
+      </w:r>
+      <w:r>
+        <w:rPr>
+          <w:rFonts w:ascii="Times New Roman" w:hAnsi="Times New Roman" w:cs="Times New Roman"/>
+          <w:sz w:val="24"/>
+          <w:szCs w:val="24"/>
+        </w:rPr>
+        <w:br/>
+      </w:r>
+      <w:proofErr w:type="spellStart"/>
+      <w:r>
+        <w:rPr>
+          <w:rStyle w:val="CdigoHTML"/>
+          <w:rFonts w:ascii="Times New Roman" w:eastAsiaTheme="minorHAnsi" w:hAnsi="Times New Roman" w:cs="Times New Roman"/>
+          <w:b/>
+          <w:bCs/>
+          <w:sz w:val="24"/>
+          <w:szCs w:val="24"/>
+        </w:rPr>
+        <w:t>int</w:t>
+      </w:r>
+      <w:proofErr w:type="spellEnd"/>
+      <w:r>
+        <w:rPr>
+          <w:rStyle w:val="CdigoHTML"/>
+          <w:rFonts w:ascii="Times New Roman" w:eastAsiaTheme="minorHAnsi" w:hAnsi="Times New Roman" w:cs="Times New Roman"/>
+          <w:sz w:val="24"/>
+          <w:szCs w:val="24"/>
+        </w:rPr>
+        <w:t> </w:t>
+      </w:r>
+      <w:proofErr w:type="spellStart"/>
+      <w:r>
+        <w:rPr>
+          <w:rStyle w:val="CdigoHTML"/>
+          <w:rFonts w:ascii="Times New Roman" w:eastAsiaTheme="minorHAnsi" w:hAnsi="Times New Roman" w:cs="Times New Roman"/>
+          <w:sz w:val="24"/>
+          <w:szCs w:val="24"/>
+        </w:rPr>
+        <w:t>maximoComunDenominador</w:t>
+      </w:r>
+      <w:proofErr w:type="spellEnd"/>
+      <w:r>
+        <w:rPr>
+          <w:rStyle w:val="CdigoHTML"/>
+          <w:rFonts w:ascii="Times New Roman" w:eastAsiaTheme="minorHAnsi" w:hAnsi="Times New Roman" w:cs="Times New Roman"/>
+          <w:sz w:val="24"/>
+          <w:szCs w:val="24"/>
+        </w:rPr>
+        <w:t>(</w:t>
+      </w:r>
+      <w:proofErr w:type="spellStart"/>
+      <w:r>
+        <w:rPr>
+          <w:rStyle w:val="CdigoHTML"/>
+          <w:rFonts w:ascii="Times New Roman" w:eastAsiaTheme="minorHAnsi" w:hAnsi="Times New Roman" w:cs="Times New Roman"/>
+          <w:b/>
+          <w:bCs/>
+          <w:sz w:val="24"/>
+          <w:szCs w:val="24"/>
+        </w:rPr>
+        <w:t>int</w:t>
+      </w:r>
+      <w:proofErr w:type="spellEnd"/>
+      <w:r>
+        <w:rPr>
+          <w:rStyle w:val="CdigoHTML"/>
+          <w:rFonts w:ascii="Times New Roman" w:eastAsiaTheme="minorHAnsi" w:hAnsi="Times New Roman" w:cs="Times New Roman"/>
+          <w:sz w:val="24"/>
+          <w:szCs w:val="24"/>
+        </w:rPr>
+        <w:t> mayor, </w:t>
+      </w:r>
+      <w:proofErr w:type="spellStart"/>
+      <w:r>
+        <w:rPr>
+          <w:rStyle w:val="CdigoHTML"/>
+          <w:rFonts w:ascii="Times New Roman" w:eastAsiaTheme="minorHAnsi" w:hAnsi="Times New Roman" w:cs="Times New Roman"/>
+          <w:b/>
+          <w:bCs/>
+          <w:sz w:val="24"/>
+          <w:szCs w:val="24"/>
+        </w:rPr>
+        <w:t>int</w:t>
+      </w:r>
+      <w:proofErr w:type="spellEnd"/>
+      <w:r>
+        <w:rPr>
+          <w:rStyle w:val="CdigoHTML"/>
+          <w:rFonts w:ascii="Times New Roman" w:eastAsiaTheme="minorHAnsi" w:hAnsi="Times New Roman" w:cs="Times New Roman"/>
+          <w:sz w:val="24"/>
+          <w:szCs w:val="24"/>
+        </w:rPr>
+        <w:t> menor) {</w:t>
+      </w:r>
+      <w:r>
+        <w:rPr>
+          <w:rFonts w:ascii="Times New Roman" w:hAnsi="Times New Roman" w:cs="Times New Roman"/>
+          <w:sz w:val="24"/>
+          <w:szCs w:val="24"/>
+        </w:rPr>
+        <w:br/>
+      </w:r>
+      <w:r>
+        <w:rPr>
+          <w:rStyle w:val="CdigoHTML"/>
+          <w:rFonts w:ascii="Times New Roman" w:eastAsiaTheme="minorHAnsi" w:hAnsi="Times New Roman" w:cs="Times New Roman"/>
+          <w:sz w:val="24"/>
+          <w:szCs w:val="24"/>
+        </w:rPr>
+        <w:t>    </w:t>
+      </w:r>
+      <w:proofErr w:type="spellStart"/>
+      <w:r>
+        <w:rPr>
+          <w:rStyle w:val="CdigoHTML"/>
+          <w:rFonts w:ascii="Times New Roman" w:eastAsiaTheme="minorHAnsi" w:hAnsi="Times New Roman" w:cs="Times New Roman"/>
+          <w:b/>
+          <w:bCs/>
+          <w:sz w:val="24"/>
+          <w:szCs w:val="24"/>
+        </w:rPr>
+        <w:t>if</w:t>
+      </w:r>
+      <w:proofErr w:type="spellEnd"/>
+      <w:r>
+        <w:rPr>
+          <w:rStyle w:val="CdigoHTML"/>
+          <w:rFonts w:ascii="Times New Roman" w:eastAsiaTheme="minorHAnsi" w:hAnsi="Times New Roman" w:cs="Times New Roman"/>
+          <w:sz w:val="24"/>
+          <w:szCs w:val="24"/>
+        </w:rPr>
+        <w:t> (menor == 0) {</w:t>
+      </w:r>
+      <w:r>
+        <w:rPr>
+          <w:rFonts w:ascii="Times New Roman" w:hAnsi="Times New Roman" w:cs="Times New Roman"/>
+          <w:sz w:val="24"/>
+          <w:szCs w:val="24"/>
+        </w:rPr>
+        <w:br/>
+      </w:r>
+      <w:r>
+        <w:rPr>
+          <w:rStyle w:val="CdigoHTML"/>
+          <w:rFonts w:ascii="Times New Roman" w:eastAsiaTheme="minorHAnsi" w:hAnsi="Times New Roman" w:cs="Times New Roman"/>
+          <w:sz w:val="24"/>
+          <w:szCs w:val="24"/>
+        </w:rPr>
+        <w:t>        </w:t>
+      </w:r>
+      <w:proofErr w:type="spellStart"/>
+      <w:r>
+        <w:rPr>
+          <w:rStyle w:val="CdigoHTML"/>
+          <w:rFonts w:ascii="Times New Roman" w:eastAsiaTheme="minorHAnsi" w:hAnsi="Times New Roman" w:cs="Times New Roman"/>
+          <w:b/>
+          <w:bCs/>
+          <w:sz w:val="24"/>
+          <w:szCs w:val="24"/>
+        </w:rPr>
+        <w:t>return</w:t>
+      </w:r>
+      <w:proofErr w:type="spellEnd"/>
+      <w:r>
+        <w:rPr>
+          <w:rStyle w:val="CdigoHTML"/>
+          <w:rFonts w:ascii="Times New Roman" w:eastAsiaTheme="minorHAnsi" w:hAnsi="Times New Roman" w:cs="Times New Roman"/>
+          <w:b/>
+          <w:bCs/>
+          <w:sz w:val="24"/>
+          <w:szCs w:val="24"/>
+        </w:rPr>
+        <w:t> </w:t>
+      </w:r>
+      <w:r>
+        <w:rPr>
+          <w:rStyle w:val="CdigoHTML"/>
+          <w:rFonts w:ascii="Times New Roman" w:eastAsiaTheme="minorHAnsi" w:hAnsi="Times New Roman" w:cs="Times New Roman"/>
+          <w:sz w:val="24"/>
+          <w:szCs w:val="24"/>
+        </w:rPr>
+        <w:t>mayor;</w:t>
+      </w:r>
+      <w:r>
+        <w:rPr>
+          <w:rFonts w:ascii="Times New Roman" w:hAnsi="Times New Roman" w:cs="Times New Roman"/>
+          <w:sz w:val="24"/>
+          <w:szCs w:val="24"/>
+        </w:rPr>
+        <w:br/>
+      </w:r>
+      <w:r>
+        <w:rPr>
+          <w:rStyle w:val="CdigoHTML"/>
+          <w:rFonts w:ascii="Times New Roman" w:eastAsiaTheme="minorHAnsi" w:hAnsi="Times New Roman" w:cs="Times New Roman"/>
+          <w:sz w:val="24"/>
+          <w:szCs w:val="24"/>
+        </w:rPr>
+        <w:t>    }</w:t>
+      </w:r>
+      <w:r>
+        <w:rPr>
+          <w:rFonts w:ascii="Times New Roman" w:hAnsi="Times New Roman" w:cs="Times New Roman"/>
+          <w:sz w:val="24"/>
+          <w:szCs w:val="24"/>
+        </w:rPr>
+        <w:br/>
+      </w:r>
+      <w:r>
+        <w:rPr>
+          <w:rStyle w:val="CdigoHTML"/>
+          <w:rFonts w:ascii="Times New Roman" w:eastAsiaTheme="minorHAnsi" w:hAnsi="Times New Roman" w:cs="Times New Roman"/>
+          <w:sz w:val="24"/>
+          <w:szCs w:val="24"/>
+        </w:rPr>
+        <w:t>    </w:t>
+      </w:r>
+      <w:proofErr w:type="spellStart"/>
+      <w:r>
+        <w:rPr>
+          <w:rStyle w:val="CdigoHTML"/>
+          <w:rFonts w:ascii="Times New Roman" w:eastAsiaTheme="minorHAnsi" w:hAnsi="Times New Roman" w:cs="Times New Roman"/>
+          <w:b/>
+          <w:bCs/>
+          <w:sz w:val="24"/>
+          <w:szCs w:val="24"/>
+        </w:rPr>
+        <w:t>if</w:t>
+      </w:r>
+      <w:proofErr w:type="spellEnd"/>
+      <w:r>
+        <w:rPr>
+          <w:rStyle w:val="CdigoHTML"/>
+          <w:rFonts w:ascii="Times New Roman" w:eastAsiaTheme="minorHAnsi" w:hAnsi="Times New Roman" w:cs="Times New Roman"/>
+          <w:sz w:val="24"/>
+          <w:szCs w:val="24"/>
+        </w:rPr>
+        <w:t> (menor &gt; mayor) {</w:t>
+      </w:r>
+      <w:r>
+        <w:rPr>
+          <w:rFonts w:ascii="Times New Roman" w:hAnsi="Times New Roman" w:cs="Times New Roman"/>
+          <w:sz w:val="24"/>
+          <w:szCs w:val="24"/>
+        </w:rPr>
+        <w:br/>
+      </w:r>
+      <w:r>
+        <w:rPr>
+          <w:rStyle w:val="CdigoHTML"/>
+          <w:rFonts w:ascii="Times New Roman" w:eastAsiaTheme="minorHAnsi" w:hAnsi="Times New Roman" w:cs="Times New Roman"/>
+          <w:sz w:val="24"/>
+          <w:szCs w:val="24"/>
+        </w:rPr>
+        <w:lastRenderedPageBreak/>
+        <w:t>        </w:t>
+      </w:r>
+      <w:proofErr w:type="spellStart"/>
+      <w:r>
+        <w:rPr>
+          <w:rStyle w:val="CdigoHTML"/>
+          <w:rFonts w:ascii="Times New Roman" w:eastAsiaTheme="minorHAnsi" w:hAnsi="Times New Roman" w:cs="Times New Roman"/>
+          <w:b/>
+          <w:bCs/>
+          <w:sz w:val="24"/>
+          <w:szCs w:val="24"/>
+        </w:rPr>
+        <w:t>return</w:t>
+      </w:r>
+      <w:proofErr w:type="spellEnd"/>
+      <w:r>
+        <w:rPr>
+          <w:rStyle w:val="CdigoHTML"/>
+          <w:rFonts w:ascii="Times New Roman" w:eastAsiaTheme="minorHAnsi" w:hAnsi="Times New Roman" w:cs="Times New Roman"/>
+          <w:sz w:val="24"/>
+          <w:szCs w:val="24"/>
+        </w:rPr>
+        <w:t> </w:t>
+      </w:r>
+      <w:proofErr w:type="spellStart"/>
+      <w:r>
+        <w:rPr>
+          <w:rStyle w:val="CdigoHTML"/>
+          <w:rFonts w:ascii="Times New Roman" w:eastAsiaTheme="minorHAnsi" w:hAnsi="Times New Roman" w:cs="Times New Roman"/>
+          <w:sz w:val="24"/>
+          <w:szCs w:val="24"/>
+        </w:rPr>
+        <w:t>maximoComunDenominador</w:t>
+      </w:r>
+      <w:proofErr w:type="spellEnd"/>
+      <w:r>
+        <w:rPr>
+          <w:rStyle w:val="CdigoHTML"/>
+          <w:rFonts w:ascii="Times New Roman" w:eastAsiaTheme="minorHAnsi" w:hAnsi="Times New Roman" w:cs="Times New Roman"/>
+          <w:sz w:val="24"/>
+          <w:szCs w:val="24"/>
+        </w:rPr>
+        <w:t>(menor, mayor);</w:t>
+      </w:r>
+      <w:r>
+        <w:rPr>
+          <w:rFonts w:ascii="Times New Roman" w:hAnsi="Times New Roman" w:cs="Times New Roman"/>
+          <w:sz w:val="24"/>
+          <w:szCs w:val="24"/>
+        </w:rPr>
+        <w:br/>
+      </w:r>
+      <w:r>
+        <w:rPr>
+          <w:rStyle w:val="CdigoHTML"/>
+          <w:rFonts w:ascii="Times New Roman" w:eastAsiaTheme="minorHAnsi" w:hAnsi="Times New Roman" w:cs="Times New Roman"/>
+          <w:sz w:val="24"/>
+          <w:szCs w:val="24"/>
+        </w:rPr>
+        <w:t>    }</w:t>
+      </w:r>
+      <w:r>
+        <w:rPr>
+          <w:rFonts w:ascii="Times New Roman" w:hAnsi="Times New Roman" w:cs="Times New Roman"/>
+          <w:sz w:val="24"/>
+          <w:szCs w:val="24"/>
+        </w:rPr>
+        <w:br/>
+      </w:r>
+      <w:r>
+        <w:rPr>
+          <w:rStyle w:val="CdigoHTML"/>
+          <w:rFonts w:ascii="Times New Roman" w:eastAsiaTheme="minorHAnsi" w:hAnsi="Times New Roman" w:cs="Times New Roman"/>
+          <w:sz w:val="24"/>
+          <w:szCs w:val="24"/>
+        </w:rPr>
+        <w:t>    </w:t>
+      </w:r>
+      <w:proofErr w:type="spellStart"/>
+      <w:r>
+        <w:rPr>
+          <w:rStyle w:val="CdigoHTML"/>
+          <w:rFonts w:ascii="Times New Roman" w:eastAsiaTheme="minorHAnsi" w:hAnsi="Times New Roman" w:cs="Times New Roman"/>
+          <w:b/>
+          <w:bCs/>
+          <w:sz w:val="24"/>
+          <w:szCs w:val="24"/>
+        </w:rPr>
+        <w:t>int</w:t>
+      </w:r>
+      <w:proofErr w:type="spellEnd"/>
+      <w:r>
+        <w:rPr>
+          <w:rStyle w:val="CdigoHTML"/>
+          <w:rFonts w:ascii="Times New Roman" w:eastAsiaTheme="minorHAnsi" w:hAnsi="Times New Roman" w:cs="Times New Roman"/>
+          <w:b/>
+          <w:bCs/>
+          <w:sz w:val="24"/>
+          <w:szCs w:val="24"/>
+        </w:rPr>
+        <w:t> </w:t>
+      </w:r>
+      <w:r>
+        <w:rPr>
+          <w:rStyle w:val="CdigoHTML"/>
+          <w:rFonts w:ascii="Times New Roman" w:eastAsiaTheme="minorHAnsi" w:hAnsi="Times New Roman" w:cs="Times New Roman"/>
+          <w:sz w:val="24"/>
+          <w:szCs w:val="24"/>
+        </w:rPr>
+        <w:t>resto = mayor % menor;</w:t>
+      </w:r>
+      <w:r>
+        <w:rPr>
+          <w:rFonts w:ascii="Times New Roman" w:hAnsi="Times New Roman" w:cs="Times New Roman"/>
+          <w:sz w:val="24"/>
+          <w:szCs w:val="24"/>
+        </w:rPr>
+        <w:br/>
+      </w:r>
+      <w:r>
+        <w:rPr>
+          <w:rStyle w:val="CdigoHTML"/>
+          <w:rFonts w:ascii="Times New Roman" w:eastAsiaTheme="minorHAnsi" w:hAnsi="Times New Roman" w:cs="Times New Roman"/>
+          <w:sz w:val="24"/>
+          <w:szCs w:val="24"/>
+        </w:rPr>
+        <w:t>    </w:t>
+      </w:r>
+      <w:proofErr w:type="spellStart"/>
+      <w:r>
+        <w:rPr>
+          <w:rStyle w:val="CdigoHTML"/>
+          <w:rFonts w:ascii="Times New Roman" w:eastAsiaTheme="minorHAnsi" w:hAnsi="Times New Roman" w:cs="Times New Roman"/>
+          <w:b/>
+          <w:bCs/>
+          <w:sz w:val="24"/>
+          <w:szCs w:val="24"/>
+        </w:rPr>
+        <w:t>return</w:t>
+      </w:r>
+      <w:proofErr w:type="spellEnd"/>
+      <w:r>
+        <w:rPr>
+          <w:rStyle w:val="CdigoHTML"/>
+          <w:rFonts w:ascii="Times New Roman" w:eastAsiaTheme="minorHAnsi" w:hAnsi="Times New Roman" w:cs="Times New Roman"/>
+          <w:sz w:val="24"/>
+          <w:szCs w:val="24"/>
+        </w:rPr>
+        <w:t> </w:t>
+      </w:r>
+      <w:proofErr w:type="spellStart"/>
+      <w:r>
+        <w:rPr>
+          <w:rStyle w:val="CdigoHTML"/>
+          <w:rFonts w:ascii="Times New Roman" w:eastAsiaTheme="minorHAnsi" w:hAnsi="Times New Roman" w:cs="Times New Roman"/>
+          <w:sz w:val="24"/>
+          <w:szCs w:val="24"/>
+        </w:rPr>
+        <w:t>maximoComunDenominador</w:t>
+      </w:r>
+      <w:proofErr w:type="spellEnd"/>
+      <w:r>
+        <w:rPr>
+          <w:rStyle w:val="CdigoHTML"/>
+          <w:rFonts w:ascii="Times New Roman" w:eastAsiaTheme="minorHAnsi" w:hAnsi="Times New Roman" w:cs="Times New Roman"/>
+          <w:sz w:val="24"/>
+          <w:szCs w:val="24"/>
+        </w:rPr>
+        <w:t>(menor, resto);</w:t>
+      </w:r>
+      <w:r>
+        <w:rPr>
+          <w:rFonts w:ascii="Times New Roman" w:hAnsi="Times New Roman" w:cs="Times New Roman"/>
+          <w:sz w:val="24"/>
+          <w:szCs w:val="24"/>
+        </w:rPr>
+        <w:br/>
+      </w:r>
+      <w:r>
+        <w:rPr>
+          <w:rStyle w:val="CdigoHTML"/>
+          <w:rFonts w:ascii="Times New Roman" w:eastAsiaTheme="minorHAnsi" w:hAnsi="Times New Roman" w:cs="Times New Roman"/>
+          <w:sz w:val="24"/>
+          <w:szCs w:val="24"/>
+        </w:rPr>
+        <w:t>}</w:t>
+      </w:r>
+      <w:r>
+        <w:rPr>
+          <w:rFonts w:ascii="Times New Roman" w:hAnsi="Times New Roman" w:cs="Times New Roman"/>
+          <w:sz w:val="24"/>
+          <w:szCs w:val="24"/>
+        </w:rPr>
+        <w:br/>
+      </w:r>
+      <w:r>
+        <w:rPr>
+          <w:rFonts w:ascii="Times New Roman" w:hAnsi="Times New Roman" w:cs="Times New Roman"/>
+          <w:sz w:val="24"/>
+          <w:szCs w:val="24"/>
+        </w:rPr>
+        <w:br/>
+      </w:r>
+      <w:proofErr w:type="spellStart"/>
+      <w:r>
+        <w:rPr>
+          <w:rStyle w:val="CdigoHTML"/>
+          <w:rFonts w:ascii="Times New Roman" w:eastAsiaTheme="minorHAnsi" w:hAnsi="Times New Roman" w:cs="Times New Roman"/>
+          <w:sz w:val="24"/>
+          <w:szCs w:val="24"/>
+        </w:rPr>
+        <w:t>Fraccion</w:t>
+      </w:r>
+      <w:proofErr w:type="spellEnd"/>
+      <w:r>
+        <w:rPr>
+          <w:rStyle w:val="CdigoHTML"/>
+          <w:rFonts w:ascii="Times New Roman" w:eastAsiaTheme="minorHAnsi" w:hAnsi="Times New Roman" w:cs="Times New Roman"/>
+          <w:sz w:val="24"/>
+          <w:szCs w:val="24"/>
+        </w:rPr>
+        <w:t xml:space="preserve"> simplificar(</w:t>
+      </w:r>
+      <w:proofErr w:type="spellStart"/>
+      <w:r>
+        <w:rPr>
+          <w:rStyle w:val="CdigoHTML"/>
+          <w:rFonts w:ascii="Times New Roman" w:eastAsiaTheme="minorHAnsi" w:hAnsi="Times New Roman" w:cs="Times New Roman"/>
+          <w:sz w:val="24"/>
+          <w:szCs w:val="24"/>
+        </w:rPr>
+        <w:t>Fraccion</w:t>
+      </w:r>
+      <w:proofErr w:type="spellEnd"/>
+      <w:r>
+        <w:rPr>
+          <w:rStyle w:val="CdigoHTML"/>
+          <w:rFonts w:ascii="Times New Roman" w:eastAsiaTheme="minorHAnsi" w:hAnsi="Times New Roman" w:cs="Times New Roman"/>
+          <w:sz w:val="24"/>
+          <w:szCs w:val="24"/>
+        </w:rPr>
+        <w:t xml:space="preserve"> </w:t>
+      </w:r>
+      <w:proofErr w:type="spellStart"/>
+      <w:r>
+        <w:rPr>
+          <w:rStyle w:val="CdigoHTML"/>
+          <w:rFonts w:ascii="Times New Roman" w:eastAsiaTheme="minorHAnsi" w:hAnsi="Times New Roman" w:cs="Times New Roman"/>
+          <w:sz w:val="24"/>
+          <w:szCs w:val="24"/>
+        </w:rPr>
+        <w:t>fraccion</w:t>
+      </w:r>
+      <w:proofErr w:type="spellEnd"/>
+      <w:r>
+        <w:rPr>
+          <w:rStyle w:val="CdigoHTML"/>
+          <w:rFonts w:ascii="Times New Roman" w:eastAsiaTheme="minorHAnsi" w:hAnsi="Times New Roman" w:cs="Times New Roman"/>
+          <w:sz w:val="24"/>
+          <w:szCs w:val="24"/>
+        </w:rPr>
+        <w:t>) {</w:t>
+      </w:r>
+      <w:r>
+        <w:rPr>
+          <w:rFonts w:ascii="Times New Roman" w:hAnsi="Times New Roman" w:cs="Times New Roman"/>
+          <w:sz w:val="24"/>
+          <w:szCs w:val="24"/>
+        </w:rPr>
+        <w:br/>
+      </w:r>
+      <w:r>
+        <w:rPr>
+          <w:rStyle w:val="CdigoHTML"/>
+          <w:rFonts w:ascii="Times New Roman" w:eastAsiaTheme="minorHAnsi" w:hAnsi="Times New Roman" w:cs="Times New Roman"/>
+          <w:sz w:val="24"/>
+          <w:szCs w:val="24"/>
+        </w:rPr>
+        <w:t>    </w:t>
+      </w:r>
+      <w:proofErr w:type="spellStart"/>
+      <w:r>
+        <w:rPr>
+          <w:rStyle w:val="CdigoHTML"/>
+          <w:rFonts w:ascii="Times New Roman" w:eastAsiaTheme="minorHAnsi" w:hAnsi="Times New Roman" w:cs="Times New Roman"/>
+          <w:b/>
+          <w:bCs/>
+          <w:sz w:val="24"/>
+          <w:szCs w:val="24"/>
+        </w:rPr>
+        <w:t>int</w:t>
+      </w:r>
+      <w:proofErr w:type="spellEnd"/>
+      <w:r>
+        <w:rPr>
+          <w:rStyle w:val="CdigoHTML"/>
+          <w:rFonts w:ascii="Times New Roman" w:eastAsiaTheme="minorHAnsi" w:hAnsi="Times New Roman" w:cs="Times New Roman"/>
+          <w:sz w:val="24"/>
+          <w:szCs w:val="24"/>
+        </w:rPr>
+        <w:t xml:space="preserve"> mcd = </w:t>
+      </w:r>
+      <w:proofErr w:type="spellStart"/>
+      <w:r>
+        <w:rPr>
+          <w:rStyle w:val="CdigoHTML"/>
+          <w:rFonts w:ascii="Times New Roman" w:eastAsiaTheme="minorHAnsi" w:hAnsi="Times New Roman" w:cs="Times New Roman"/>
+          <w:sz w:val="24"/>
+          <w:szCs w:val="24"/>
+        </w:rPr>
+        <w:t>maximoComunDenominador</w:t>
+      </w:r>
+      <w:proofErr w:type="spellEnd"/>
+      <w:r>
+        <w:rPr>
+          <w:rStyle w:val="CdigoHTML"/>
+          <w:rFonts w:ascii="Times New Roman" w:eastAsiaTheme="minorHAnsi" w:hAnsi="Times New Roman" w:cs="Times New Roman"/>
+          <w:sz w:val="24"/>
+          <w:szCs w:val="24"/>
+        </w:rPr>
+        <w:t>(</w:t>
+      </w:r>
+      <w:proofErr w:type="spellStart"/>
+      <w:r>
+        <w:rPr>
+          <w:rStyle w:val="CdigoHTML"/>
+          <w:rFonts w:ascii="Times New Roman" w:eastAsiaTheme="minorHAnsi" w:hAnsi="Times New Roman" w:cs="Times New Roman"/>
+          <w:sz w:val="24"/>
+          <w:szCs w:val="24"/>
+        </w:rPr>
+        <w:t>fraccion</w:t>
+      </w:r>
+      <w:proofErr w:type="spellEnd"/>
+      <w:r>
+        <w:rPr>
+          <w:rStyle w:val="CdigoHTML"/>
+          <w:rFonts w:ascii="Times New Roman" w:eastAsiaTheme="minorHAnsi" w:hAnsi="Times New Roman" w:cs="Times New Roman"/>
+          <w:sz w:val="24"/>
+          <w:szCs w:val="24"/>
+        </w:rPr>
+        <w:t xml:space="preserve">-&gt;numerador, </w:t>
+      </w:r>
+      <w:proofErr w:type="spellStart"/>
+      <w:r>
+        <w:rPr>
+          <w:rStyle w:val="CdigoHTML"/>
+          <w:rFonts w:ascii="Times New Roman" w:eastAsiaTheme="minorHAnsi" w:hAnsi="Times New Roman" w:cs="Times New Roman"/>
+          <w:sz w:val="24"/>
+          <w:szCs w:val="24"/>
+        </w:rPr>
+        <w:t>fraccion</w:t>
+      </w:r>
+      <w:proofErr w:type="spellEnd"/>
+      <w:r>
+        <w:rPr>
+          <w:rStyle w:val="CdigoHTML"/>
+          <w:rFonts w:ascii="Times New Roman" w:eastAsiaTheme="minorHAnsi" w:hAnsi="Times New Roman" w:cs="Times New Roman"/>
+          <w:sz w:val="24"/>
+          <w:szCs w:val="24"/>
+        </w:rPr>
+        <w:t>-&gt;denominador);</w:t>
+      </w:r>
+      <w:r>
+        <w:rPr>
+          <w:rFonts w:ascii="Times New Roman" w:hAnsi="Times New Roman" w:cs="Times New Roman"/>
+          <w:sz w:val="24"/>
+          <w:szCs w:val="24"/>
+        </w:rPr>
+        <w:br/>
+      </w:r>
+      <w:r>
+        <w:rPr>
+          <w:rStyle w:val="CdigoHTML"/>
+          <w:rFonts w:ascii="Times New Roman" w:eastAsiaTheme="minorHAnsi" w:hAnsi="Times New Roman" w:cs="Times New Roman"/>
+          <w:sz w:val="24"/>
+          <w:szCs w:val="24"/>
+        </w:rPr>
+        <w:t>    </w:t>
+      </w:r>
+      <w:proofErr w:type="spellStart"/>
+      <w:r>
+        <w:rPr>
+          <w:rStyle w:val="CdigoHTML"/>
+          <w:rFonts w:ascii="Times New Roman" w:eastAsiaTheme="minorHAnsi" w:hAnsi="Times New Roman" w:cs="Times New Roman"/>
+          <w:b/>
+          <w:bCs/>
+          <w:sz w:val="24"/>
+          <w:szCs w:val="24"/>
+        </w:rPr>
+        <w:t>int</w:t>
+      </w:r>
+      <w:proofErr w:type="spellEnd"/>
+      <w:r>
+        <w:rPr>
+          <w:rStyle w:val="CdigoHTML"/>
+          <w:rFonts w:ascii="Times New Roman" w:eastAsiaTheme="minorHAnsi" w:hAnsi="Times New Roman" w:cs="Times New Roman"/>
+          <w:sz w:val="24"/>
+          <w:szCs w:val="24"/>
+        </w:rPr>
+        <w:t xml:space="preserve"> numerador = </w:t>
+      </w:r>
+      <w:proofErr w:type="spellStart"/>
+      <w:r>
+        <w:rPr>
+          <w:rStyle w:val="CdigoHTML"/>
+          <w:rFonts w:ascii="Times New Roman" w:eastAsiaTheme="minorHAnsi" w:hAnsi="Times New Roman" w:cs="Times New Roman"/>
+          <w:sz w:val="24"/>
+          <w:szCs w:val="24"/>
+        </w:rPr>
+        <w:t>fraccion</w:t>
+      </w:r>
+      <w:proofErr w:type="spellEnd"/>
+      <w:r>
+        <w:rPr>
+          <w:rStyle w:val="CdigoHTML"/>
+          <w:rFonts w:ascii="Times New Roman" w:eastAsiaTheme="minorHAnsi" w:hAnsi="Times New Roman" w:cs="Times New Roman"/>
+          <w:sz w:val="24"/>
+          <w:szCs w:val="24"/>
+        </w:rPr>
+        <w:t>-&gt;numerador / mcd;</w:t>
+      </w:r>
+      <w:r>
+        <w:rPr>
+          <w:rFonts w:ascii="Times New Roman" w:hAnsi="Times New Roman" w:cs="Times New Roman"/>
+          <w:sz w:val="24"/>
+          <w:szCs w:val="24"/>
+        </w:rPr>
+        <w:br/>
+      </w:r>
+      <w:r>
+        <w:rPr>
+          <w:rStyle w:val="CdigoHTML"/>
+          <w:rFonts w:ascii="Times New Roman" w:eastAsiaTheme="minorHAnsi" w:hAnsi="Times New Roman" w:cs="Times New Roman"/>
+          <w:sz w:val="24"/>
+          <w:szCs w:val="24"/>
+        </w:rPr>
+        <w:t>    </w:t>
+      </w:r>
+      <w:proofErr w:type="spellStart"/>
+      <w:r>
+        <w:rPr>
+          <w:rStyle w:val="CdigoHTML"/>
+          <w:rFonts w:ascii="Times New Roman" w:eastAsiaTheme="minorHAnsi" w:hAnsi="Times New Roman" w:cs="Times New Roman"/>
+          <w:b/>
+          <w:bCs/>
+          <w:sz w:val="24"/>
+          <w:szCs w:val="24"/>
+        </w:rPr>
+        <w:t>int</w:t>
+      </w:r>
+      <w:proofErr w:type="spellEnd"/>
+      <w:r>
+        <w:rPr>
+          <w:rStyle w:val="CdigoHTML"/>
+          <w:rFonts w:ascii="Times New Roman" w:eastAsiaTheme="minorHAnsi" w:hAnsi="Times New Roman" w:cs="Times New Roman"/>
+          <w:sz w:val="24"/>
+          <w:szCs w:val="24"/>
+        </w:rPr>
+        <w:t xml:space="preserve"> denominador = </w:t>
+      </w:r>
+      <w:proofErr w:type="spellStart"/>
+      <w:r>
+        <w:rPr>
+          <w:rStyle w:val="CdigoHTML"/>
+          <w:rFonts w:ascii="Times New Roman" w:eastAsiaTheme="minorHAnsi" w:hAnsi="Times New Roman" w:cs="Times New Roman"/>
+          <w:sz w:val="24"/>
+          <w:szCs w:val="24"/>
+        </w:rPr>
+        <w:t>fraccion</w:t>
+      </w:r>
+      <w:proofErr w:type="spellEnd"/>
+      <w:r>
+        <w:rPr>
+          <w:rStyle w:val="CdigoHTML"/>
+          <w:rFonts w:ascii="Times New Roman" w:eastAsiaTheme="minorHAnsi" w:hAnsi="Times New Roman" w:cs="Times New Roman"/>
+          <w:sz w:val="24"/>
+          <w:szCs w:val="24"/>
+        </w:rPr>
+        <w:t>-&gt;denominador / mcd;</w:t>
+      </w:r>
+      <w:r>
+        <w:rPr>
+          <w:rFonts w:ascii="Times New Roman" w:hAnsi="Times New Roman" w:cs="Times New Roman"/>
+          <w:sz w:val="24"/>
+          <w:szCs w:val="24"/>
+        </w:rPr>
+        <w:br/>
+      </w:r>
+      <w:r>
+        <w:rPr>
+          <w:rStyle w:val="CdigoHTML"/>
+          <w:rFonts w:ascii="Times New Roman" w:eastAsiaTheme="minorHAnsi" w:hAnsi="Times New Roman" w:cs="Times New Roman"/>
+          <w:sz w:val="24"/>
+          <w:szCs w:val="24"/>
+        </w:rPr>
+        <w:t>    </w:t>
+      </w:r>
+      <w:proofErr w:type="spellStart"/>
+      <w:r>
+        <w:rPr>
+          <w:rStyle w:val="CdigoHTML"/>
+          <w:rFonts w:ascii="Times New Roman" w:eastAsiaTheme="minorHAnsi" w:hAnsi="Times New Roman" w:cs="Times New Roman"/>
+          <w:b/>
+          <w:bCs/>
+          <w:sz w:val="24"/>
+          <w:szCs w:val="24"/>
+        </w:rPr>
         <w:t>return</w:t>
       </w:r>
       <w:proofErr w:type="spellEnd"/>
@@ -7489,6 +8241,7 @@
           <w:sz w:val="24"/>
           <w:szCs w:val="24"/>
         </w:rPr>
+        <w:lastRenderedPageBreak/>
         <w:t xml:space="preserve">Las primitivas del TDA tienen que permitirle al usuario manipularlo </w:t>
       </w:r>
       <w:r>
@@ -7705,7 +8458,6 @@
           <w:szCs w:val="24"/>
           <w:u w:val="single"/>
         </w:rPr>
-        <w:lastRenderedPageBreak/>
         <w:t xml:space="preserve">Donde cuando hablamos de tipo de dato nos referimos a: </w:t>
       </w:r>
     </w:p>
@@ -8335,7 +9087,7 @@
     <w:p>
       <w:pPr>
         <w:spacing w:after="0" w:line="360" w:lineRule="auto"/>
-        <w:jc w:val="both"/>
+        <w:jc w:val="center"/>
         <w:rPr>
           <w:rFonts w:ascii="Times New Roman" w:eastAsia="Times New Roman" w:hAnsi="Times New Roman" w:cs="Times New Roman"/>
           <w:sz w:val="24"/>
@@ -8343,145 +9095,7 @@
           <w:lang w:eastAsia="es-ES"/>
         </w:rPr>
       </w:pPr>
-    </w:p>
-    <w:p>
-      <w:pPr>
-        <w:spacing w:after="0" w:line="360" w:lineRule="auto"/>
-        <w:jc w:val="both"/>
-        <w:rPr>
-          <w:rFonts w:ascii="Times New Roman" w:eastAsia="Times New Roman" w:hAnsi="Times New Roman" w:cs="Times New Roman"/>
-          <w:sz w:val="24"/>
-          <w:szCs w:val="24"/>
-          <w:lang w:eastAsia="es-ES"/>
-        </w:rPr>
-      </w:pPr>
-    </w:p>
-    <w:p>
-      <w:pPr>
-        <w:spacing w:after="0" w:line="360" w:lineRule="auto"/>
-        <w:jc w:val="both"/>
-        <w:rPr>
-          <w:rFonts w:ascii="Times New Roman" w:eastAsia="Times New Roman" w:hAnsi="Times New Roman" w:cs="Times New Roman"/>
-          <w:sz w:val="24"/>
-          <w:szCs w:val="24"/>
-          <w:lang w:eastAsia="es-ES"/>
-        </w:rPr>
-      </w:pPr>
-    </w:p>
-    <w:p>
-      <w:pPr>
-        <w:spacing w:after="0" w:line="360" w:lineRule="auto"/>
-        <w:jc w:val="both"/>
-        <w:rPr>
-          <w:rFonts w:ascii="Times New Roman" w:eastAsia="Times New Roman" w:hAnsi="Times New Roman" w:cs="Times New Roman"/>
-          <w:sz w:val="24"/>
-          <w:szCs w:val="24"/>
-          <w:lang w:eastAsia="es-ES"/>
-        </w:rPr>
-      </w:pPr>
-    </w:p>
-    <w:p>
-      <w:pPr>
-        <w:spacing w:after="0" w:line="360" w:lineRule="auto"/>
-        <w:jc w:val="both"/>
-        <w:rPr>
-          <w:rFonts w:ascii="Times New Roman" w:eastAsia="Times New Roman" w:hAnsi="Times New Roman" w:cs="Times New Roman"/>
-          <w:sz w:val="24"/>
-          <w:szCs w:val="24"/>
-          <w:lang w:eastAsia="es-ES"/>
-        </w:rPr>
-      </w:pPr>
-    </w:p>
-    <w:p>
-      <w:pPr>
-        <w:spacing w:after="0" w:line="360" w:lineRule="auto"/>
-        <w:jc w:val="both"/>
-        <w:rPr>
-          <w:rFonts w:ascii="Times New Roman" w:eastAsia="Times New Roman" w:hAnsi="Times New Roman" w:cs="Times New Roman"/>
-          <w:sz w:val="24"/>
-          <w:szCs w:val="24"/>
-          <w:lang w:eastAsia="es-ES"/>
-        </w:rPr>
-      </w:pPr>
-    </w:p>
-    <w:p>
-      <w:pPr>
-        <w:spacing w:after="0" w:line="360" w:lineRule="auto"/>
-        <w:jc w:val="both"/>
-        <w:rPr>
-          <w:rFonts w:ascii="Times New Roman" w:eastAsia="Times New Roman" w:hAnsi="Times New Roman" w:cs="Times New Roman"/>
-          <w:sz w:val="24"/>
-          <w:szCs w:val="24"/>
-          <w:lang w:eastAsia="es-ES"/>
-        </w:rPr>
-      </w:pPr>
-    </w:p>
-    <w:p>
-      <w:pPr>
-        <w:spacing w:after="0" w:line="360" w:lineRule="auto"/>
-        <w:jc w:val="both"/>
-        <w:rPr>
-          <w:rFonts w:ascii="Times New Roman" w:eastAsia="Times New Roman" w:hAnsi="Times New Roman" w:cs="Times New Roman"/>
-          <w:sz w:val="24"/>
-          <w:szCs w:val="24"/>
-          <w:lang w:eastAsia="es-ES"/>
-        </w:rPr>
-      </w:pPr>
-    </w:p>
-    <w:p>
-      <w:pPr>
-        <w:spacing w:after="0" w:line="360" w:lineRule="auto"/>
-        <w:jc w:val="both"/>
-        <w:rPr>
-          <w:rFonts w:ascii="Times New Roman" w:eastAsia="Times New Roman" w:hAnsi="Times New Roman" w:cs="Times New Roman"/>
-          <w:sz w:val="24"/>
-          <w:szCs w:val="24"/>
-          <w:lang w:eastAsia="es-ES"/>
-        </w:rPr>
-      </w:pPr>
-    </w:p>
-    <w:p>
-      <w:pPr>
-        <w:spacing w:after="0" w:line="360" w:lineRule="auto"/>
-        <w:jc w:val="both"/>
-        <w:rPr>
-          <w:rFonts w:ascii="Times New Roman" w:eastAsia="Times New Roman" w:hAnsi="Times New Roman" w:cs="Times New Roman"/>
-          <w:sz w:val="24"/>
-          <w:szCs w:val="24"/>
-          <w:lang w:eastAsia="es-ES"/>
-        </w:rPr>
-      </w:pPr>
-    </w:p>
-    <w:p>
-      <w:pPr>
-        <w:spacing w:after="0" w:line="360" w:lineRule="auto"/>
-        <w:jc w:val="both"/>
-        <w:rPr>
-          <w:rFonts w:ascii="Times New Roman" w:eastAsia="Times New Roman" w:hAnsi="Times New Roman" w:cs="Times New Roman"/>
-          <w:sz w:val="24"/>
-          <w:szCs w:val="24"/>
-          <w:lang w:eastAsia="es-ES"/>
-        </w:rPr>
-      </w:pPr>
-      <w:bookmarkStart w:id="0" w:name="_GoBack"/>
-      <w:bookmarkEnd w:id="0"/>
-    </w:p>
-    <w:p>
-      <w:pPr>
-        <w:spacing w:after="0" w:line="360" w:lineRule="auto"/>
-        <w:jc w:val="both"/>
-        <w:rPr>
-          <w:rFonts w:ascii="Times New Roman" w:eastAsia="Times New Roman" w:hAnsi="Times New Roman" w:cs="Times New Roman"/>
-          <w:sz w:val="24"/>
-          <w:szCs w:val="24"/>
-          <w:lang w:eastAsia="es-ES"/>
-        </w:rPr>
-      </w:pPr>
-    </w:p>
-    <w:p>
-      <w:pPr>
-        <w:spacing w:after="0" w:line="360" w:lineRule="auto"/>
-        <w:jc w:val="center"/>
+      <w:r>
         <w:rPr>
           <w:rFonts w:ascii="Times New Roman" w:eastAsia="Times New Roman" w:hAnsi="Times New Roman" w:cs="Times New Roman"/>
           <w:b/>
@@ -8491,17 +9105,6 @@
           <w:u w:val="single"/>
           <w:lang w:eastAsia="es-ES"/>
         </w:rPr>
-      </w:pPr>
-      <w:r>
-        <w:rPr>
-          <w:rFonts w:ascii="Times New Roman" w:eastAsia="Times New Roman" w:hAnsi="Times New Roman" w:cs="Times New Roman"/>
-          <w:b/>
-          <w:i/>
-          <w:sz w:val="36"/>
-          <w:szCs w:val="36"/>
-          <w:u w:val="single"/>
-          <w:lang w:eastAsia="es-ES"/>
-        </w:rPr>
         <w:lastRenderedPageBreak/>
         <w:t>TDA – Guía Practica</w:t>
       </w:r>
@@ -8561,7 +9164,16 @@
           <w:rFonts w:ascii="Arial" w:eastAsia="Times New Roman" w:hAnsi="Arial" w:cs="Arial"/>
           <w:lang w:eastAsia="es-ES"/>
         </w:rPr>
-        <w:t>Los números enteros, con la suma, la resta, la multiplicación y la división como</w:t>
+        <w:t>Los números enteros, con la</w:t>
+      </w:r>
+      <w:bookmarkStart w:id="0" w:name="_GoBack"/>
+      <w:bookmarkEnd w:id="0"/>
+      <w:r>
+        <w:rPr>
+          <w:rFonts w:ascii="Arial" w:eastAsia="Times New Roman" w:hAnsi="Arial" w:cs="Arial"/>
+          <w:lang w:eastAsia="es-ES"/>
+        </w:rPr>
+        <w:t xml:space="preserve"> suma, la resta, la multiplicación y la división como</w:t>
       </w:r>
       <w:r>
         <w:rPr>
@@ -9632,7 +10244,7 @@
     <w:lsdException w:name="Table Web 2" w:semiHidden="1" w:unhideWhenUsed="1"/>
     <w:lsdException w:name="Table Web 3" w:semiHidden="1" w:unhideWhenUsed="1"/>
     <w:lsdException w:name="Balloon Text" w:semiHidden="1" w:unhideWhenUsed="1"/>
-    <w:lsdException w:name="Table Grid" w:semiHidden="1" w:uiPriority="59" w:unhideWhenUsed="1"/>
+    <w:lsdException w:name="Table Grid" w:uiPriority="59"/>
     <w:lsdException w:name="Table Theme" w:semiHidden="1" w:unhideWhenUsed="1"/>
     <w:lsdException w:name="Placeholder Text" w:semiHidden="1"/>
     <w:lsdException w:name="No Spacing" w:uiPriority="1" w:qFormat="1"/>

</xml_diff>